<commit_message>
made final changes to gdd
</commit_message>
<xml_diff>
--- a/CodeGangGDD.docx
+++ b/CodeGangGDD.docx
@@ -82,7 +82,21 @@
         <w:rPr>
           <w:rFonts w:ascii="Arial Narrow" w:hAnsi="Arial Narrow"/>
         </w:rPr>
-        <w:t xml:space="preserve">should be addressed.  The larger the team and the longer the design and development cycle, the more critical is the need.  For your purpose, the intent is to capture as much as possible of your design.  I want you to think big…bigger than what you are able to develop.  I also want you to be clear about what the software delivers and what the design entails.  </w:t>
+        <w:t xml:space="preserve">should be addressed.  The larger the team and the longer the design and development cycle, the more critical is the need.  For your purpose, the intent is to capture as much as possible of your design.  I want you to think big…bigger than what you </w:t>
+      </w:r>
+      <w:proofErr w:type="gramStart"/>
+      <w:r>
+        <w:rPr>
+          <w:rFonts w:ascii="Arial Narrow" w:hAnsi="Arial Narrow"/>
+        </w:rPr>
+        <w:t>are able to</w:t>
+      </w:r>
+      <w:proofErr w:type="gramEnd"/>
+      <w:r>
+        <w:rPr>
+          <w:rFonts w:ascii="Arial Narrow" w:hAnsi="Arial Narrow"/>
+        </w:rPr>
+        <w:t xml:space="preserve"> develop.  I also want you to be clear about what the software delivers and what the design entails.  </w:t>
       </w:r>
       <w:r>
         <w:rPr>
@@ -602,6 +616,1098 @@
           <w:rFonts w:ascii="Arial Narrow" w:hAnsi="Arial Narrow"/>
           <w:color w:val="002060"/>
         </w:rPr>
+        <w:t>The game is progressed by the score which is calculated by the time in the game (</w:t>
+      </w:r>
+      <w:proofErr w:type="spellStart"/>
+      <w:r>
+        <w:rPr>
+          <w:rFonts w:ascii="Arial Narrow" w:hAnsi="Arial Narrow"/>
+          <w:color w:val="002060"/>
+        </w:rPr>
+        <w:t>Time.deltaTime</w:t>
+      </w:r>
+      <w:proofErr w:type="spellEnd"/>
+      <w:r>
+        <w:rPr>
+          <w:rFonts w:ascii="Arial Narrow" w:hAnsi="Arial Narrow"/>
+          <w:color w:val="002060"/>
+        </w:rPr>
+        <w:t xml:space="preserve">) which is stored in a player pref. The highest scores can be found in the leaderboard. </w:t>
+      </w:r>
+    </w:p>
+    <w:p>
+      <w:pPr>
+        <w:rPr>
+          <w:rFonts w:ascii="Arial Narrow" w:hAnsi="Arial Narrow"/>
+        </w:rPr>
+      </w:pPr>
+    </w:p>
+    <w:p>
+      <w:pPr>
+        <w:numPr>
+          <w:ilvl w:val="2"/>
+          <w:numId w:val="4"/>
+        </w:numPr>
+        <w:rPr>
+          <w:rFonts w:ascii="Arial Narrow" w:hAnsi="Arial Narrow"/>
+        </w:rPr>
+      </w:pPr>
+      <w:r>
+        <w:rPr>
+          <w:rFonts w:ascii="Arial Narrow" w:hAnsi="Arial Narrow"/>
+        </w:rPr>
+        <w:t>Mission/challenge Structure</w:t>
+      </w:r>
+    </w:p>
+    <w:p>
+      <w:pPr>
+        <w:ind w:left="720"/>
+        <w:rPr>
+          <w:rFonts w:ascii="Arial Narrow" w:hAnsi="Arial Narrow"/>
+        </w:rPr>
+      </w:pPr>
+    </w:p>
+    <w:p>
+      <w:pPr>
+        <w:ind w:left="720"/>
+        <w:rPr>
+          <w:rFonts w:ascii="Arial Narrow" w:hAnsi="Arial Narrow"/>
+        </w:rPr>
+      </w:pPr>
+      <w:r>
+        <w:rPr>
+          <w:rFonts w:ascii="Arial Narrow" w:hAnsi="Arial Narrow"/>
+          <w:color w:val="002060"/>
+        </w:rPr>
+        <w:t xml:space="preserve">To last as long as you </w:t>
+      </w:r>
+      <w:proofErr w:type="gramStart"/>
+      <w:r>
+        <w:rPr>
+          <w:rFonts w:ascii="Arial Narrow" w:hAnsi="Arial Narrow"/>
+          <w:color w:val="002060"/>
+        </w:rPr>
+        <w:t>can, and</w:t>
+      </w:r>
+      <w:proofErr w:type="gramEnd"/>
+      <w:r>
+        <w:rPr>
+          <w:rFonts w:ascii="Arial Narrow" w:hAnsi="Arial Narrow"/>
+          <w:color w:val="002060"/>
+        </w:rPr>
+        <w:t xml:space="preserve"> get the highest score possible</w:t>
+      </w:r>
+      <w:r>
+        <w:rPr>
+          <w:rFonts w:ascii="Arial Narrow" w:hAnsi="Arial Narrow"/>
+          <w:color w:val="002060"/>
+        </w:rPr>
+        <w:t>.</w:t>
+      </w:r>
+    </w:p>
+    <w:p>
+      <w:pPr>
+        <w:rPr>
+          <w:rFonts w:ascii="Arial Narrow" w:hAnsi="Arial Narrow"/>
+        </w:rPr>
+      </w:pPr>
+    </w:p>
+    <w:p>
+      <w:pPr>
+        <w:rPr>
+          <w:rFonts w:ascii="Arial Narrow" w:hAnsi="Arial Narrow"/>
+        </w:rPr>
+      </w:pPr>
+    </w:p>
+    <w:p>
+      <w:pPr>
+        <w:numPr>
+          <w:ilvl w:val="2"/>
+          <w:numId w:val="4"/>
+        </w:numPr>
+        <w:rPr>
+          <w:rFonts w:ascii="Arial Narrow" w:hAnsi="Arial Narrow"/>
+        </w:rPr>
+      </w:pPr>
+      <w:r>
+        <w:rPr>
+          <w:rFonts w:ascii="Arial Narrow" w:hAnsi="Arial Narrow"/>
+        </w:rPr>
+        <w:t>Puzzle Structure</w:t>
+      </w:r>
+    </w:p>
+    <w:p>
+      <w:pPr>
+        <w:ind w:firstLine="720"/>
+        <w:rPr>
+          <w:rFonts w:ascii="Arial Narrow" w:hAnsi="Arial Narrow"/>
+        </w:rPr>
+      </w:pPr>
+      <w:r>
+        <w:rPr>
+          <w:rFonts w:ascii="Arial Narrow" w:hAnsi="Arial Narrow"/>
+        </w:rPr>
+        <w:t xml:space="preserve">There are solid objects that the player must </w:t>
+      </w:r>
+      <w:proofErr w:type="gramStart"/>
+      <w:r>
+        <w:rPr>
+          <w:rFonts w:ascii="Arial Narrow" w:hAnsi="Arial Narrow"/>
+        </w:rPr>
+        <w:t>avoid</w:t>
+      </w:r>
+      <w:proofErr w:type="gramEnd"/>
+      <w:r>
+        <w:rPr>
+          <w:rFonts w:ascii="Arial Narrow" w:hAnsi="Arial Narrow"/>
+        </w:rPr>
+        <w:t xml:space="preserve"> or they will fall behind, the player also has to avoid enemy objects or destroy them to progress.</w:t>
+      </w:r>
+    </w:p>
+    <w:p>
+      <w:pPr>
+        <w:rPr>
+          <w:rFonts w:ascii="Arial Narrow" w:hAnsi="Arial Narrow"/>
+        </w:rPr>
+      </w:pPr>
+    </w:p>
+    <w:p>
+      <w:pPr>
+        <w:rPr>
+          <w:rFonts w:ascii="Arial Narrow" w:hAnsi="Arial Narrow"/>
+        </w:rPr>
+      </w:pPr>
+    </w:p>
+    <w:p>
+      <w:pPr>
+        <w:numPr>
+          <w:ilvl w:val="2"/>
+          <w:numId w:val="4"/>
+        </w:numPr>
+        <w:rPr>
+          <w:rFonts w:ascii="Arial Narrow" w:hAnsi="Arial Narrow"/>
+        </w:rPr>
+      </w:pPr>
+      <w:r>
+        <w:rPr>
+          <w:rFonts w:ascii="Arial Narrow" w:hAnsi="Arial Narrow"/>
+        </w:rPr>
+        <w:t>Objectives – What are the objectives of the game?</w:t>
+      </w:r>
+    </w:p>
+    <w:p>
+      <w:pPr>
+        <w:ind w:firstLine="720"/>
+        <w:rPr>
+          <w:rFonts w:ascii="Arial Narrow" w:hAnsi="Arial Narrow"/>
+        </w:rPr>
+      </w:pPr>
+      <w:r>
+        <w:rPr>
+          <w:rFonts w:ascii="Arial Narrow" w:hAnsi="Arial Narrow"/>
+          <w:color w:val="002060"/>
+        </w:rPr>
+        <w:t xml:space="preserve">To last as long as you </w:t>
+      </w:r>
+      <w:proofErr w:type="gramStart"/>
+      <w:r>
+        <w:rPr>
+          <w:rFonts w:ascii="Arial Narrow" w:hAnsi="Arial Narrow"/>
+          <w:color w:val="002060"/>
+        </w:rPr>
+        <w:t>can, and</w:t>
+      </w:r>
+      <w:proofErr w:type="gramEnd"/>
+      <w:r>
+        <w:rPr>
+          <w:rFonts w:ascii="Arial Narrow" w:hAnsi="Arial Narrow"/>
+          <w:color w:val="002060"/>
+        </w:rPr>
+        <w:t xml:space="preserve"> get the highest score possible</w:t>
+      </w:r>
+      <w:r>
+        <w:rPr>
+          <w:rFonts w:ascii="Arial Narrow" w:hAnsi="Arial Narrow"/>
+          <w:color w:val="002060"/>
+        </w:rPr>
+        <w:t>.</w:t>
+      </w:r>
+    </w:p>
+    <w:p>
+      <w:pPr>
+        <w:rPr>
+          <w:rFonts w:ascii="Arial Narrow" w:hAnsi="Arial Narrow"/>
+        </w:rPr>
+      </w:pPr>
+    </w:p>
+    <w:p>
+      <w:pPr>
+        <w:rPr>
+          <w:rFonts w:ascii="Arial Narrow" w:hAnsi="Arial Narrow"/>
+        </w:rPr>
+      </w:pPr>
+    </w:p>
+    <w:p>
+      <w:pPr>
+        <w:rPr>
+          <w:rFonts w:ascii="Arial Narrow" w:hAnsi="Arial Narrow"/>
+        </w:rPr>
+      </w:pPr>
+    </w:p>
+    <w:p>
+      <w:pPr>
+        <w:numPr>
+          <w:ilvl w:val="2"/>
+          <w:numId w:val="4"/>
+        </w:numPr>
+        <w:rPr>
+          <w:rFonts w:ascii="Arial Narrow" w:hAnsi="Arial Narrow"/>
+        </w:rPr>
+      </w:pPr>
+      <w:r>
+        <w:rPr>
+          <w:rFonts w:ascii="Arial Narrow" w:hAnsi="Arial Narrow"/>
+        </w:rPr>
+        <w:t>Play Flow – How does the game flow for the game player</w:t>
+      </w:r>
+    </w:p>
+    <w:p>
+      <w:pPr>
+        <w:ind w:left="720"/>
+        <w:rPr>
+          <w:rFonts w:ascii="Arial Narrow" w:hAnsi="Arial Narrow"/>
+        </w:rPr>
+      </w:pPr>
+    </w:p>
+    <w:p>
+      <w:pPr>
+        <w:ind w:left="720"/>
+        <w:rPr>
+          <w:rFonts w:ascii="Arial Narrow" w:hAnsi="Arial Narrow"/>
+          <w:color w:val="002060"/>
+        </w:rPr>
+      </w:pPr>
+      <w:r>
+        <w:rPr>
+          <w:rFonts w:ascii="Arial Narrow" w:hAnsi="Arial Narrow"/>
+          <w:color w:val="002060"/>
+        </w:rPr>
+        <w:t xml:space="preserve">Once it is loaded, the main menu will show with two buttons: start and settings. </w:t>
+      </w:r>
+    </w:p>
+    <w:p>
+      <w:pPr>
+        <w:ind w:left="720"/>
+        <w:rPr>
+          <w:rFonts w:ascii="Arial Narrow" w:hAnsi="Arial Narrow"/>
+          <w:color w:val="002060"/>
+        </w:rPr>
+      </w:pPr>
+    </w:p>
+    <w:p>
+      <w:pPr>
+        <w:ind w:left="720"/>
+        <w:rPr>
+          <w:rFonts w:ascii="Arial Narrow" w:hAnsi="Arial Narrow"/>
+          <w:color w:val="002060"/>
+        </w:rPr>
+      </w:pPr>
+      <w:r>
+        <w:rPr>
+          <w:rFonts w:ascii="Arial Narrow" w:hAnsi="Arial Narrow"/>
+          <w:color w:val="002060"/>
+        </w:rPr>
+        <w:t>When the start button is clicked, the menu components disappear, and it plays the animation and a sound cue that the game is started.</w:t>
+      </w:r>
+    </w:p>
+    <w:p>
+      <w:pPr>
+        <w:ind w:left="720"/>
+        <w:rPr>
+          <w:rFonts w:ascii="Arial Narrow" w:hAnsi="Arial Narrow"/>
+          <w:color w:val="002060"/>
+        </w:rPr>
+      </w:pPr>
+    </w:p>
+    <w:p>
+      <w:pPr>
+        <w:ind w:left="720"/>
+        <w:rPr>
+          <w:rFonts w:ascii="Arial Narrow" w:hAnsi="Arial Narrow"/>
+        </w:rPr>
+      </w:pPr>
+      <w:r>
+        <w:rPr>
+          <w:rFonts w:ascii="Arial Narrow" w:hAnsi="Arial Narrow"/>
+          <w:color w:val="002060"/>
+        </w:rPr>
+        <w:t>When the settings button is clicked, it will show two sliders to adjust the BGM and SFX</w:t>
+      </w:r>
+      <w:r>
+        <w:rPr>
+          <w:rFonts w:ascii="Arial Narrow" w:hAnsi="Arial Narrow"/>
+        </w:rPr>
+        <w:t>.</w:t>
+      </w:r>
+    </w:p>
+    <w:p>
+      <w:pPr>
+        <w:ind w:left="720"/>
+        <w:rPr>
+          <w:rFonts w:ascii="Arial Narrow" w:hAnsi="Arial Narrow"/>
+        </w:rPr>
+      </w:pPr>
+    </w:p>
+    <w:p>
+      <w:pPr>
+        <w:ind w:left="720"/>
+        <w:rPr>
+          <w:rFonts w:ascii="Arial Narrow" w:hAnsi="Arial Narrow"/>
+        </w:rPr>
+      </w:pPr>
+      <w:r>
+        <w:rPr>
+          <w:rFonts w:ascii="Arial Narrow" w:hAnsi="Arial Narrow"/>
+          <w:color w:val="002060"/>
+        </w:rPr>
+        <w:t>When the player dies, the death screen prompts and shows them their score and a button to restart the game.</w:t>
+      </w:r>
+    </w:p>
+    <w:p>
+      <w:pPr>
+        <w:rPr>
+          <w:rFonts w:ascii="Arial Narrow" w:hAnsi="Arial Narrow"/>
+        </w:rPr>
+      </w:pPr>
+    </w:p>
+    <w:p>
+      <w:pPr>
+        <w:numPr>
+          <w:ilvl w:val="1"/>
+          <w:numId w:val="4"/>
+        </w:numPr>
+        <w:rPr>
+          <w:rFonts w:ascii="Arial Narrow" w:hAnsi="Arial Narrow"/>
+        </w:rPr>
+      </w:pPr>
+      <w:r>
+        <w:rPr>
+          <w:rFonts w:ascii="Arial Narrow" w:hAnsi="Arial Narrow"/>
+        </w:rPr>
+        <w:t xml:space="preserve">Mechanics – What are the rules to the game, both implicit and explicit.  This is the model of the universe that the game works under.  Think of it as a simulation of a world, how do all the pieces interact?  This </w:t>
+      </w:r>
+      <w:proofErr w:type="gramStart"/>
+      <w:r>
+        <w:rPr>
+          <w:rFonts w:ascii="Arial Narrow" w:hAnsi="Arial Narrow"/>
+        </w:rPr>
+        <w:t>actually can</w:t>
+      </w:r>
+      <w:proofErr w:type="gramEnd"/>
+      <w:r>
+        <w:rPr>
+          <w:rFonts w:ascii="Arial Narrow" w:hAnsi="Arial Narrow"/>
+        </w:rPr>
+        <w:t xml:space="preserve"> be a very large section.</w:t>
+      </w:r>
+    </w:p>
+    <w:p>
+      <w:pPr>
+        <w:ind w:left="792"/>
+        <w:rPr>
+          <w:rFonts w:ascii="Arial Narrow" w:hAnsi="Arial Narrow"/>
+        </w:rPr>
+      </w:pPr>
+    </w:p>
+    <w:p>
+      <w:pPr>
+        <w:numPr>
+          <w:ilvl w:val="2"/>
+          <w:numId w:val="4"/>
+        </w:numPr>
+        <w:rPr>
+          <w:rFonts w:ascii="Arial Narrow" w:hAnsi="Arial Narrow"/>
+        </w:rPr>
+      </w:pPr>
+      <w:r>
+        <w:rPr>
+          <w:rFonts w:ascii="Arial Narrow" w:hAnsi="Arial Narrow"/>
+        </w:rPr>
+        <w:t>Physics – How does the physical universe work?</w:t>
+      </w:r>
+    </w:p>
+    <w:p>
+      <w:pPr>
+        <w:ind w:firstLine="720"/>
+        <w:rPr>
+          <w:rFonts w:ascii="Arial Narrow" w:hAnsi="Arial Narrow"/>
+        </w:rPr>
+      </w:pPr>
+    </w:p>
+    <w:p>
+      <w:pPr>
+        <w:rPr>
+          <w:rFonts w:ascii="Arial Narrow" w:hAnsi="Arial Narrow"/>
+        </w:rPr>
+      </w:pPr>
+    </w:p>
+    <w:p>
+      <w:pPr>
+        <w:rPr>
+          <w:rFonts w:ascii="Arial Narrow" w:hAnsi="Arial Narrow"/>
+        </w:rPr>
+      </w:pPr>
+    </w:p>
+    <w:p>
+      <w:pPr>
+        <w:numPr>
+          <w:ilvl w:val="2"/>
+          <w:numId w:val="4"/>
+        </w:numPr>
+        <w:rPr>
+          <w:rFonts w:ascii="Arial Narrow" w:hAnsi="Arial Narrow"/>
+        </w:rPr>
+      </w:pPr>
+      <w:r>
+        <w:rPr>
+          <w:rFonts w:ascii="Arial Narrow" w:hAnsi="Arial Narrow"/>
+        </w:rPr>
+        <w:t>Movement</w:t>
+      </w:r>
+      <w:r>
+        <w:rPr>
+          <w:rFonts w:ascii="Arial Narrow" w:hAnsi="Arial Narrow"/>
+        </w:rPr>
+        <w:t xml:space="preserve"> in the game</w:t>
+      </w:r>
+    </w:p>
+    <w:p>
+      <w:pPr>
+        <w:ind w:firstLine="720"/>
+        <w:rPr>
+          <w:rFonts w:ascii="Arial Narrow" w:hAnsi="Arial Narrow"/>
+        </w:rPr>
+      </w:pPr>
+      <w:r>
+        <w:rPr>
+          <w:rFonts w:ascii="Arial Narrow" w:hAnsi="Arial Narrow"/>
+          <w:color w:val="002060"/>
+        </w:rPr>
+        <w:t>The player can jump up and drop down to different levels of the stage</w:t>
+      </w:r>
+    </w:p>
+    <w:p>
+      <w:pPr>
+        <w:ind w:firstLine="720"/>
+        <w:rPr>
+          <w:rFonts w:ascii="Arial Narrow" w:hAnsi="Arial Narrow"/>
+        </w:rPr>
+      </w:pPr>
+    </w:p>
+    <w:p>
+      <w:pPr>
+        <w:rPr>
+          <w:rFonts w:ascii="Arial Narrow" w:hAnsi="Arial Narrow"/>
+        </w:rPr>
+      </w:pPr>
+    </w:p>
+    <w:p>
+      <w:pPr>
+        <w:rPr>
+          <w:rFonts w:ascii="Arial Narrow" w:hAnsi="Arial Narrow"/>
+        </w:rPr>
+      </w:pPr>
+    </w:p>
+    <w:p>
+      <w:pPr>
+        <w:numPr>
+          <w:ilvl w:val="2"/>
+          <w:numId w:val="4"/>
+        </w:numPr>
+        <w:rPr>
+          <w:rFonts w:ascii="Arial Narrow" w:hAnsi="Arial Narrow"/>
+        </w:rPr>
+      </w:pPr>
+      <w:r>
+        <w:rPr>
+          <w:rFonts w:ascii="Arial Narrow" w:hAnsi="Arial Narrow"/>
+        </w:rPr>
+        <w:t xml:space="preserve">Objects – how to pick them up and move them </w:t>
+      </w:r>
+    </w:p>
+    <w:p>
+      <w:pPr>
+        <w:ind w:left="720"/>
+        <w:rPr>
+          <w:rFonts w:ascii="Arial Narrow" w:hAnsi="Arial Narrow"/>
+          <w:color w:val="002060"/>
+        </w:rPr>
+      </w:pPr>
+      <w:r>
+        <w:rPr>
+          <w:rFonts w:ascii="Arial Narrow" w:hAnsi="Arial Narrow"/>
+          <w:color w:val="002060"/>
+        </w:rPr>
+        <w:t>Glass obstacles - The player uses the different pitches to break different thickness of glasses</w:t>
+      </w:r>
+    </w:p>
+    <w:p>
+      <w:pPr>
+        <w:ind w:left="720"/>
+        <w:rPr>
+          <w:rFonts w:ascii="Arial Narrow" w:hAnsi="Arial Narrow"/>
+          <w:color w:val="002060"/>
+        </w:rPr>
+      </w:pPr>
+    </w:p>
+    <w:p>
+      <w:pPr>
+        <w:ind w:left="720"/>
+        <w:rPr>
+          <w:rFonts w:ascii="Arial Narrow" w:hAnsi="Arial Narrow"/>
+          <w:color w:val="002060"/>
+        </w:rPr>
+      </w:pPr>
+      <w:r>
+        <w:rPr>
+          <w:rFonts w:ascii="Arial Narrow" w:hAnsi="Arial Narrow"/>
+          <w:color w:val="002060"/>
+        </w:rPr>
+        <w:t>Mines – These detonate at a certain frequency to stop players from spamming the pitch switch</w:t>
+      </w:r>
+    </w:p>
+    <w:p>
+      <w:pPr>
+        <w:rPr>
+          <w:rFonts w:ascii="Arial Narrow" w:hAnsi="Arial Narrow"/>
+          <w:color w:val="002060"/>
+        </w:rPr>
+      </w:pPr>
+    </w:p>
+    <w:p>
+      <w:pPr>
+        <w:ind w:firstLine="720"/>
+        <w:rPr>
+          <w:rFonts w:ascii="Arial Narrow" w:hAnsi="Arial Narrow"/>
+        </w:rPr>
+      </w:pPr>
+      <w:r>
+        <w:rPr>
+          <w:rFonts w:ascii="Arial Narrow" w:hAnsi="Arial Narrow"/>
+          <w:color w:val="002060"/>
+        </w:rPr>
+        <w:t xml:space="preserve">Sound barrier powerup – Allows you to take 1 hit </w:t>
+      </w:r>
+    </w:p>
+    <w:p>
+      <w:pPr>
+        <w:ind w:firstLine="720"/>
+        <w:rPr>
+          <w:rFonts w:ascii="Arial Narrow" w:hAnsi="Arial Narrow"/>
+        </w:rPr>
+      </w:pPr>
+    </w:p>
+    <w:p>
+      <w:pPr>
+        <w:ind w:firstLine="720"/>
+        <w:rPr>
+          <w:rFonts w:ascii="Arial Narrow" w:hAnsi="Arial Narrow"/>
+        </w:rPr>
+      </w:pPr>
+      <w:r>
+        <w:rPr>
+          <w:rFonts w:ascii="Arial Narrow" w:hAnsi="Arial Narrow"/>
+          <w:color w:val="002060"/>
+        </w:rPr>
+        <w:t xml:space="preserve">Security doors – Unbreakable walls the player </w:t>
+      </w:r>
+      <w:proofErr w:type="gramStart"/>
+      <w:r>
+        <w:rPr>
+          <w:rFonts w:ascii="Arial Narrow" w:hAnsi="Arial Narrow"/>
+          <w:color w:val="002060"/>
+        </w:rPr>
+        <w:t>has to</w:t>
+      </w:r>
+      <w:proofErr w:type="gramEnd"/>
+      <w:r>
+        <w:rPr>
+          <w:rFonts w:ascii="Arial Narrow" w:hAnsi="Arial Narrow"/>
+          <w:color w:val="002060"/>
+        </w:rPr>
+        <w:t xml:space="preserve"> dodge</w:t>
+      </w:r>
+    </w:p>
+    <w:p>
+      <w:pPr>
+        <w:ind w:firstLine="720"/>
+        <w:rPr>
+          <w:rFonts w:ascii="Arial Narrow" w:hAnsi="Arial Narrow"/>
+        </w:rPr>
+      </w:pPr>
+    </w:p>
+    <w:p>
+      <w:pPr>
+        <w:ind w:firstLine="720"/>
+        <w:rPr>
+          <w:rFonts w:ascii="Arial Narrow" w:hAnsi="Arial Narrow"/>
+        </w:rPr>
+      </w:pPr>
+    </w:p>
+    <w:p>
+      <w:pPr>
+        <w:numPr>
+          <w:ilvl w:val="2"/>
+          <w:numId w:val="4"/>
+        </w:numPr>
+        <w:rPr>
+          <w:rFonts w:ascii="Arial Narrow" w:hAnsi="Arial Narrow"/>
+        </w:rPr>
+      </w:pPr>
+      <w:r>
+        <w:rPr>
+          <w:rFonts w:ascii="Arial Narrow" w:hAnsi="Arial Narrow"/>
+        </w:rPr>
+        <w:t>Actions, including whatever switches and buttons are used, interacting with objects, and what means of communication are used</w:t>
+      </w:r>
+    </w:p>
+    <w:p>
+      <w:pPr>
+        <w:ind w:left="720" w:firstLine="720"/>
+        <w:rPr>
+          <w:rFonts w:ascii="Arial Narrow" w:hAnsi="Arial Narrow"/>
+        </w:rPr>
+      </w:pPr>
+    </w:p>
+    <w:p>
+      <w:pPr>
+        <w:ind w:left="720"/>
+        <w:rPr>
+          <w:rFonts w:ascii="Arial Narrow" w:hAnsi="Arial Narrow"/>
+        </w:rPr>
+      </w:pPr>
+      <w:r>
+        <w:rPr>
+          <w:rFonts w:ascii="Arial Narrow" w:hAnsi="Arial Narrow"/>
+          <w:color w:val="002060"/>
+        </w:rPr>
+        <w:t>Jumping – To go up 1 level of the map</w:t>
+      </w:r>
+    </w:p>
+    <w:p>
+      <w:pPr>
+        <w:ind w:left="720"/>
+        <w:rPr>
+          <w:rFonts w:ascii="Arial Narrow" w:hAnsi="Arial Narrow"/>
+          <w:color w:val="002060"/>
+        </w:rPr>
+      </w:pPr>
+      <w:r>
+        <w:rPr>
+          <w:rFonts w:ascii="Arial Narrow" w:hAnsi="Arial Narrow"/>
+          <w:color w:val="002060"/>
+        </w:rPr>
+        <w:t>Dropping – To go down 1 level of the map</w:t>
+      </w:r>
+    </w:p>
+    <w:p>
+      <w:pPr>
+        <w:ind w:left="720"/>
+        <w:rPr>
+          <w:rFonts w:ascii="Arial Narrow" w:hAnsi="Arial Narrow"/>
+        </w:rPr>
+      </w:pPr>
+      <w:r>
+        <w:rPr>
+          <w:rFonts w:ascii="Arial Narrow" w:hAnsi="Arial Narrow"/>
+          <w:color w:val="002060"/>
+        </w:rPr>
+        <w:t>Pitch Switch – To adjust the pitch to break different objects</w:t>
+      </w:r>
+    </w:p>
+    <w:p>
+      <w:pPr>
+        <w:rPr>
+          <w:rFonts w:ascii="Arial Narrow" w:hAnsi="Arial Narrow"/>
+        </w:rPr>
+      </w:pPr>
+    </w:p>
+    <w:p>
+      <w:pPr>
+        <w:numPr>
+          <w:ilvl w:val="2"/>
+          <w:numId w:val="4"/>
+        </w:numPr>
+        <w:rPr>
+          <w:rFonts w:ascii="Arial Narrow" w:hAnsi="Arial Narrow"/>
+        </w:rPr>
+      </w:pPr>
+      <w:r>
+        <w:rPr>
+          <w:rFonts w:ascii="Arial Narrow" w:hAnsi="Arial Narrow"/>
+        </w:rPr>
+        <w:t>Combat – If there is combat or even conflict, how is this specifically modeled?</w:t>
+      </w:r>
+    </w:p>
+    <w:p>
+      <w:pPr>
+        <w:ind w:firstLine="720"/>
+        <w:rPr>
+          <w:rFonts w:ascii="Arial Narrow" w:hAnsi="Arial Narrow"/>
+        </w:rPr>
+      </w:pPr>
+    </w:p>
+    <w:p>
+      <w:pPr>
+        <w:ind w:left="720"/>
+        <w:rPr>
+          <w:rFonts w:ascii="Arial Narrow" w:hAnsi="Arial Narrow"/>
+        </w:rPr>
+      </w:pPr>
+      <w:r>
+        <w:rPr>
+          <w:rFonts w:ascii="Arial Narrow" w:hAnsi="Arial Narrow"/>
+          <w:color w:val="002060"/>
+        </w:rPr>
+        <w:t>The player is able to press 1,2, or 3 to summon different tones to break the glass, different tones will take longer to charge and different thickness of glass will require different tones to break it</w:t>
+      </w:r>
+      <w:bookmarkStart w:id="0" w:name="_GoBack"/>
+      <w:bookmarkEnd w:id="0"/>
+    </w:p>
+    <w:p>
+      <w:pPr>
+        <w:rPr>
+          <w:rFonts w:ascii="Arial Narrow" w:hAnsi="Arial Narrow"/>
+        </w:rPr>
+      </w:pPr>
+    </w:p>
+    <w:p>
+      <w:pPr>
+        <w:numPr>
+          <w:ilvl w:val="2"/>
+          <w:numId w:val="4"/>
+        </w:numPr>
+        <w:rPr>
+          <w:rFonts w:ascii="Arial Narrow" w:hAnsi="Arial Narrow"/>
+        </w:rPr>
+      </w:pPr>
+      <w:r>
+        <w:rPr>
+          <w:rFonts w:ascii="Arial Narrow" w:hAnsi="Arial Narrow"/>
+        </w:rPr>
+        <w:t>Economy – What is the economy of the game? How does it work?</w:t>
+      </w:r>
+    </w:p>
+    <w:p>
+      <w:pPr>
+        <w:rPr>
+          <w:rFonts w:ascii="Arial Narrow" w:hAnsi="Arial Narrow"/>
+        </w:rPr>
+      </w:pPr>
+    </w:p>
+    <w:p>
+      <w:pPr>
+        <w:ind w:firstLine="720"/>
+        <w:rPr>
+          <w:rFonts w:ascii="Arial Narrow" w:hAnsi="Arial Narrow"/>
+        </w:rPr>
+      </w:pPr>
+      <w:r>
+        <w:rPr>
+          <w:rFonts w:ascii="Arial Narrow" w:hAnsi="Arial Narrow"/>
+          <w:color w:val="002060"/>
+        </w:rPr>
+        <w:t>There is no economy system in this game</w:t>
+      </w:r>
+    </w:p>
+    <w:p>
+      <w:pPr>
+        <w:rPr>
+          <w:rFonts w:ascii="Arial Narrow" w:hAnsi="Arial Narrow"/>
+        </w:rPr>
+      </w:pPr>
+    </w:p>
+    <w:p>
+      <w:pPr>
+        <w:numPr>
+          <w:ilvl w:val="2"/>
+          <w:numId w:val="4"/>
+        </w:numPr>
+        <w:rPr>
+          <w:rFonts w:ascii="Arial Narrow" w:hAnsi="Arial Narrow"/>
+        </w:rPr>
+      </w:pPr>
+      <w:r>
+        <w:rPr>
+          <w:rFonts w:ascii="Arial Narrow" w:hAnsi="Arial Narrow"/>
+        </w:rPr>
+        <w:t>Screen Flow -- A graphical description of how each screen is related to every other and a description of the purpose of each screen.</w:t>
+      </w:r>
+    </w:p>
+    <w:p>
+      <w:pPr>
+        <w:ind w:firstLine="720"/>
+        <w:rPr>
+          <w:rFonts w:ascii="Arial Narrow" w:hAnsi="Arial Narrow"/>
+        </w:rPr>
+      </w:pPr>
+      <w:r>
+        <w:rPr>
+          <w:rFonts w:ascii="Arial Narrow" w:hAnsi="Arial Narrow"/>
+        </w:rPr>
+        <w:t>There will be a few transitional screens while the game loads in the background</w:t>
+      </w:r>
+    </w:p>
+    <w:p>
+      <w:pPr>
+        <w:ind w:firstLine="720"/>
+        <w:rPr>
+          <w:rFonts w:ascii="Arial Narrow" w:hAnsi="Arial Narrow"/>
+        </w:rPr>
+      </w:pPr>
+    </w:p>
+    <w:p>
+      <w:pPr>
+        <w:ind w:left="720"/>
+        <w:rPr>
+          <w:rFonts w:ascii="Arial Narrow" w:hAnsi="Arial Narrow"/>
+          <w:color w:val="002060"/>
+        </w:rPr>
+      </w:pPr>
+      <w:r>
+        <w:rPr>
+          <w:rFonts w:ascii="Arial Narrow" w:hAnsi="Arial Narrow"/>
+          <w:color w:val="002060"/>
+        </w:rPr>
+        <w:t xml:space="preserve">Once it is loaded, the main menu will show with two buttons: start and settings. </w:t>
+      </w:r>
+    </w:p>
+    <w:p>
+      <w:pPr>
+        <w:ind w:left="720"/>
+        <w:rPr>
+          <w:rFonts w:ascii="Arial Narrow" w:hAnsi="Arial Narrow"/>
+          <w:color w:val="002060"/>
+        </w:rPr>
+      </w:pPr>
+    </w:p>
+    <w:p>
+      <w:pPr>
+        <w:ind w:left="720"/>
+        <w:rPr>
+          <w:rFonts w:ascii="Arial Narrow" w:hAnsi="Arial Narrow"/>
+          <w:color w:val="002060"/>
+        </w:rPr>
+      </w:pPr>
+      <w:r>
+        <w:rPr>
+          <w:rFonts w:ascii="Arial Narrow" w:hAnsi="Arial Narrow"/>
+          <w:color w:val="002060"/>
+        </w:rPr>
+        <w:t>When the start button is clicked, the menu components disappear, and it plays the animation and a sound cue that the game is started.</w:t>
+      </w:r>
+    </w:p>
+    <w:p>
+      <w:pPr>
+        <w:ind w:left="720"/>
+        <w:rPr>
+          <w:rFonts w:ascii="Arial Narrow" w:hAnsi="Arial Narrow"/>
+          <w:color w:val="002060"/>
+        </w:rPr>
+      </w:pPr>
+    </w:p>
+    <w:p>
+      <w:pPr>
+        <w:ind w:left="720"/>
+        <w:rPr>
+          <w:rFonts w:ascii="Arial Narrow" w:hAnsi="Arial Narrow"/>
+        </w:rPr>
+      </w:pPr>
+      <w:r>
+        <w:rPr>
+          <w:rFonts w:ascii="Arial Narrow" w:hAnsi="Arial Narrow"/>
+          <w:color w:val="002060"/>
+        </w:rPr>
+        <w:t>When the settings button is clicked, it will show two sliders to adjust the BGM and SFX</w:t>
+      </w:r>
+      <w:r>
+        <w:rPr>
+          <w:rFonts w:ascii="Arial Narrow" w:hAnsi="Arial Narrow"/>
+        </w:rPr>
+        <w:t>.</w:t>
+      </w:r>
+    </w:p>
+    <w:p>
+      <w:pPr>
+        <w:ind w:left="720"/>
+        <w:rPr>
+          <w:rFonts w:ascii="Arial Narrow" w:hAnsi="Arial Narrow"/>
+        </w:rPr>
+      </w:pPr>
+    </w:p>
+    <w:p>
+      <w:pPr>
+        <w:ind w:left="720"/>
+        <w:rPr>
+          <w:rFonts w:ascii="Arial Narrow" w:hAnsi="Arial Narrow"/>
+        </w:rPr>
+      </w:pPr>
+      <w:r>
+        <w:rPr>
+          <w:rFonts w:ascii="Arial Narrow" w:hAnsi="Arial Narrow"/>
+          <w:color w:val="002060"/>
+        </w:rPr>
+        <w:lastRenderedPageBreak/>
+        <w:t>When the player dies, the death screen prompts and shows them their score and a button to restart the game.</w:t>
+      </w:r>
+    </w:p>
+    <w:p>
+      <w:pPr>
+        <w:ind w:left="720"/>
+        <w:rPr>
+          <w:rFonts w:ascii="Arial Narrow" w:hAnsi="Arial Narrow"/>
+        </w:rPr>
+      </w:pPr>
+    </w:p>
+    <w:p>
+      <w:pPr>
+        <w:numPr>
+          <w:ilvl w:val="1"/>
+          <w:numId w:val="4"/>
+        </w:numPr>
+        <w:rPr>
+          <w:rFonts w:ascii="Arial Narrow" w:hAnsi="Arial Narrow"/>
+        </w:rPr>
+      </w:pPr>
+      <w:r>
+        <w:rPr>
+          <w:rFonts w:ascii="Arial Narrow" w:hAnsi="Arial Narrow"/>
+        </w:rPr>
+        <w:t>Game Options – What are the options and how do they affect game play and mechanics?</w:t>
+      </w:r>
+    </w:p>
+    <w:p>
+      <w:pPr>
+        <w:ind w:firstLine="720"/>
+        <w:rPr>
+          <w:rFonts w:ascii="Arial Narrow" w:hAnsi="Arial Narrow"/>
+        </w:rPr>
+      </w:pPr>
+      <w:r>
+        <w:rPr>
+          <w:rFonts w:ascii="Arial Narrow" w:hAnsi="Arial Narrow"/>
+          <w:color w:val="002060"/>
+        </w:rPr>
+        <w:t xml:space="preserve">There will be music and sound effects volume adjusters, </w:t>
+      </w:r>
+    </w:p>
+    <w:p>
+      <w:pPr>
+        <w:rPr>
+          <w:rFonts w:ascii="Arial Narrow" w:hAnsi="Arial Narrow"/>
+        </w:rPr>
+      </w:pPr>
+    </w:p>
+    <w:p>
+      <w:pPr>
+        <w:rPr>
+          <w:rFonts w:ascii="Arial Narrow" w:hAnsi="Arial Narrow"/>
+        </w:rPr>
+      </w:pPr>
+    </w:p>
+    <w:p>
+      <w:pPr>
+        <w:numPr>
+          <w:ilvl w:val="1"/>
+          <w:numId w:val="4"/>
+        </w:numPr>
+        <w:rPr>
+          <w:rFonts w:ascii="Arial Narrow" w:hAnsi="Arial Narrow"/>
+        </w:rPr>
+      </w:pPr>
+      <w:r>
+        <w:rPr>
+          <w:rFonts w:ascii="Arial Narrow" w:hAnsi="Arial Narrow"/>
+        </w:rPr>
+        <w:t xml:space="preserve">Replaying and Saving </w:t>
+      </w:r>
+    </w:p>
+    <w:p>
+      <w:pPr>
+        <w:ind w:firstLine="720"/>
+        <w:rPr>
+          <w:rFonts w:ascii="Arial Narrow" w:hAnsi="Arial Narrow"/>
+        </w:rPr>
+      </w:pPr>
+      <w:r>
+        <w:rPr>
+          <w:rFonts w:ascii="Arial Narrow" w:hAnsi="Arial Narrow"/>
+          <w:color w:val="002060"/>
+        </w:rPr>
+        <w:t xml:space="preserve">The game will save your score above death if it’s a </w:t>
+      </w:r>
+      <w:proofErr w:type="spellStart"/>
+      <w:proofErr w:type="gramStart"/>
+      <w:r>
+        <w:rPr>
+          <w:rFonts w:ascii="Arial Narrow" w:hAnsi="Arial Narrow"/>
+          <w:color w:val="002060"/>
+        </w:rPr>
+        <w:t>highscore</w:t>
+      </w:r>
+      <w:proofErr w:type="spellEnd"/>
+      <w:r>
+        <w:rPr>
+          <w:rFonts w:ascii="Arial Narrow" w:hAnsi="Arial Narrow"/>
+          <w:color w:val="002060"/>
+        </w:rPr>
+        <w:t xml:space="preserve"> .</w:t>
+      </w:r>
+      <w:proofErr w:type="gramEnd"/>
+    </w:p>
+    <w:p>
+      <w:pPr>
+        <w:rPr>
+          <w:rFonts w:ascii="Arial Narrow" w:hAnsi="Arial Narrow"/>
+        </w:rPr>
+      </w:pPr>
+    </w:p>
+    <w:p>
+      <w:pPr>
+        <w:rPr>
+          <w:rFonts w:ascii="Arial Narrow" w:hAnsi="Arial Narrow"/>
+        </w:rPr>
+      </w:pPr>
+    </w:p>
+    <w:p>
+      <w:pPr>
+        <w:numPr>
+          <w:ilvl w:val="1"/>
+          <w:numId w:val="4"/>
+        </w:numPr>
+        <w:rPr>
+          <w:rFonts w:ascii="Arial Narrow" w:hAnsi="Arial Narrow"/>
+        </w:rPr>
+      </w:pPr>
+      <w:r>
+        <w:rPr>
+          <w:rFonts w:ascii="Arial Narrow" w:hAnsi="Arial Narrow"/>
+        </w:rPr>
+        <w:t>Cheats and Easter Eggs</w:t>
+      </w:r>
+    </w:p>
+    <w:p>
+      <w:pPr>
+        <w:ind w:left="720"/>
+        <w:rPr>
+          <w:rFonts w:ascii="Arial Narrow" w:hAnsi="Arial Narrow"/>
+        </w:rPr>
+      </w:pPr>
+      <w:r>
+        <w:rPr>
+          <w:rFonts w:ascii="Arial Narrow" w:hAnsi="Arial Narrow"/>
+          <w:color w:val="002060"/>
+        </w:rPr>
         <w:t>Nada</w:t>
       </w:r>
     </w:p>
@@ -614,6 +1720,245 @@
     </w:p>
     <w:p>
       <w:pPr>
+        <w:rPr>
+          <w:rFonts w:ascii="Arial Narrow" w:hAnsi="Arial Narrow"/>
+        </w:rPr>
+      </w:pPr>
+    </w:p>
+    <w:p>
+      <w:pPr>
+        <w:rPr>
+          <w:rFonts w:ascii="Arial Narrow" w:hAnsi="Arial Narrow"/>
+        </w:rPr>
+      </w:pPr>
+    </w:p>
+    <w:p>
+      <w:pPr>
+        <w:numPr>
+          <w:ilvl w:val="0"/>
+          <w:numId w:val="4"/>
+        </w:numPr>
+        <w:rPr>
+          <w:rFonts w:ascii="Arial Narrow" w:hAnsi="Arial Narrow"/>
+        </w:rPr>
+      </w:pPr>
+      <w:r>
+        <w:rPr>
+          <w:rFonts w:ascii="Arial Narrow" w:hAnsi="Arial Narrow"/>
+        </w:rPr>
+        <w:t xml:space="preserve">Story, Setting and Character  </w:t>
+      </w:r>
+    </w:p>
+    <w:p>
+      <w:pPr>
+        <w:numPr>
+          <w:ilvl w:val="1"/>
+          <w:numId w:val="4"/>
+        </w:numPr>
+        <w:rPr>
+          <w:rFonts w:ascii="Arial Narrow" w:hAnsi="Arial Narrow"/>
+        </w:rPr>
+      </w:pPr>
+      <w:r>
+        <w:rPr>
+          <w:rFonts w:ascii="Arial Narrow" w:hAnsi="Arial Narrow"/>
+        </w:rPr>
+        <w:t xml:space="preserve">Story and Narrative </w:t>
+      </w:r>
+      <w:r>
+        <w:rPr>
+          <w:rFonts w:ascii="Arial Narrow" w:hAnsi="Arial Narrow"/>
+        </w:rPr>
+        <w:t>–</w:t>
+      </w:r>
+      <w:r>
+        <w:rPr>
+          <w:rFonts w:ascii="Arial Narrow" w:hAnsi="Arial Narrow"/>
+        </w:rPr>
+        <w:t xml:space="preserve"> </w:t>
+      </w:r>
+      <w:r>
+        <w:rPr>
+          <w:rFonts w:ascii="Arial Narrow" w:hAnsi="Arial Narrow"/>
+        </w:rPr>
+        <w:t>Includes b</w:t>
+      </w:r>
+      <w:r>
+        <w:rPr>
+          <w:rFonts w:ascii="Arial Narrow" w:hAnsi="Arial Narrow"/>
+        </w:rPr>
+        <w:t>ack story</w:t>
+      </w:r>
+      <w:r>
+        <w:rPr>
+          <w:rFonts w:ascii="Arial Narrow" w:hAnsi="Arial Narrow"/>
+        </w:rPr>
+        <w:t>, p</w:t>
+      </w:r>
+      <w:r>
+        <w:rPr>
+          <w:rFonts w:ascii="Arial Narrow" w:hAnsi="Arial Narrow"/>
+        </w:rPr>
+        <w:t xml:space="preserve">lot </w:t>
+      </w:r>
+      <w:r>
+        <w:rPr>
+          <w:rFonts w:ascii="Arial Narrow" w:hAnsi="Arial Narrow"/>
+        </w:rPr>
+        <w:t>e</w:t>
+      </w:r>
+      <w:r>
+        <w:rPr>
+          <w:rFonts w:ascii="Arial Narrow" w:hAnsi="Arial Narrow"/>
+        </w:rPr>
+        <w:t>lements</w:t>
+      </w:r>
+      <w:r>
+        <w:rPr>
+          <w:rFonts w:ascii="Arial Narrow" w:hAnsi="Arial Narrow"/>
+        </w:rPr>
+        <w:t>, g</w:t>
+      </w:r>
+      <w:r>
+        <w:rPr>
+          <w:rFonts w:ascii="Arial Narrow" w:hAnsi="Arial Narrow"/>
+        </w:rPr>
+        <w:t xml:space="preserve">ame </w:t>
+      </w:r>
+      <w:r>
+        <w:rPr>
+          <w:rFonts w:ascii="Arial Narrow" w:hAnsi="Arial Narrow"/>
+        </w:rPr>
+        <w:t>p</w:t>
+      </w:r>
+      <w:r>
+        <w:rPr>
+          <w:rFonts w:ascii="Arial Narrow" w:hAnsi="Arial Narrow"/>
+        </w:rPr>
+        <w:t>rogression</w:t>
+      </w:r>
+      <w:r>
+        <w:rPr>
+          <w:rFonts w:ascii="Arial Narrow" w:hAnsi="Arial Narrow"/>
+        </w:rPr>
+        <w:t xml:space="preserve">, and </w:t>
+      </w:r>
+      <w:r>
+        <w:rPr>
+          <w:rFonts w:ascii="Arial Narrow" w:hAnsi="Arial Narrow"/>
+        </w:rPr>
+        <w:t>cut s</w:t>
+      </w:r>
+      <w:r>
+        <w:rPr>
+          <w:rFonts w:ascii="Arial Narrow" w:hAnsi="Arial Narrow"/>
+        </w:rPr>
+        <w:t>cenes</w:t>
+      </w:r>
+      <w:r>
+        <w:rPr>
+          <w:rFonts w:ascii="Arial Narrow" w:hAnsi="Arial Narrow"/>
+        </w:rPr>
+        <w:t>.  Cut scenes descriptions include the actor</w:t>
+      </w:r>
+      <w:r>
+        <w:rPr>
+          <w:rFonts w:ascii="Arial Narrow" w:hAnsi="Arial Narrow"/>
+        </w:rPr>
+        <w:t>s, the setting, and the storyboa</w:t>
+      </w:r>
+      <w:r>
+        <w:rPr>
+          <w:rFonts w:ascii="Arial Narrow" w:hAnsi="Arial Narrow"/>
+        </w:rPr>
+        <w:t>rd or script.</w:t>
+      </w:r>
+    </w:p>
+    <w:p>
+      <w:pPr>
+        <w:rPr>
+          <w:rFonts w:ascii="Arial Narrow" w:hAnsi="Arial Narrow"/>
+          <w:color w:val="002060"/>
+        </w:rPr>
+      </w:pPr>
+    </w:p>
+    <w:p>
+      <w:pPr>
+        <w:rPr>
+          <w:rFonts w:ascii="Arial Narrow" w:hAnsi="Arial Narrow"/>
+          <w:color w:val="002060"/>
+        </w:rPr>
+      </w:pPr>
+      <w:r>
+        <w:rPr>
+          <w:rFonts w:ascii="Arial Narrow" w:hAnsi="Arial Narrow"/>
+          <w:color w:val="002060"/>
+        </w:rPr>
+        <w:t>The protagonist is a bat creature turned weapon that has broken out of a science lab and yearns to escape to the outside world. However, this is impossible as the game is designed to be an endless scroller.</w:t>
+      </w:r>
+    </w:p>
+    <w:p>
+      <w:pPr>
+        <w:rPr>
+          <w:rFonts w:ascii="Arial Narrow" w:hAnsi="Arial Narrow"/>
+          <w:color w:val="002060"/>
+        </w:rPr>
+      </w:pPr>
+    </w:p>
+    <w:p>
+      <w:pPr>
+        <w:rPr>
+          <w:rFonts w:ascii="Arial Narrow" w:hAnsi="Arial Narrow"/>
+        </w:rPr>
+      </w:pPr>
+      <w:r>
+        <w:rPr>
+          <w:rFonts w:ascii="Arial Narrow" w:hAnsi="Arial Narrow"/>
+          <w:color w:val="002060"/>
+        </w:rPr>
+        <w:t>The protagonist can produce high frequency sounds at various pitches, and there are various objects in the game that interact with the frequency of the sound</w:t>
+      </w:r>
+    </w:p>
+    <w:p>
+      <w:pPr>
+        <w:rPr>
+          <w:rFonts w:ascii="Arial Narrow" w:hAnsi="Arial Narrow"/>
+        </w:rPr>
+      </w:pPr>
+    </w:p>
+    <w:p>
+      <w:pPr>
+        <w:rPr>
+          <w:rFonts w:ascii="Arial Narrow" w:hAnsi="Arial Narrow"/>
+        </w:rPr>
+      </w:pPr>
+    </w:p>
+    <w:p>
+      <w:pPr>
+        <w:rPr>
+          <w:rFonts w:ascii="Arial Narrow" w:hAnsi="Arial Narrow"/>
+        </w:rPr>
+      </w:pPr>
+    </w:p>
+    <w:p>
+      <w:pPr>
+        <w:numPr>
+          <w:ilvl w:val="1"/>
+          <w:numId w:val="4"/>
+        </w:numPr>
+        <w:rPr>
+          <w:rFonts w:ascii="Arial Narrow" w:hAnsi="Arial Narrow"/>
+        </w:rPr>
+      </w:pPr>
+      <w:r>
+        <w:rPr>
+          <w:rFonts w:ascii="Arial Narrow" w:hAnsi="Arial Narrow"/>
+        </w:rPr>
+        <w:t>Game World</w:t>
+      </w:r>
+    </w:p>
+    <w:p>
+      <w:pPr>
         <w:numPr>
           <w:ilvl w:val="2"/>
           <w:numId w:val="4"/>
@@ -626,8 +1971,16 @@
         <w:rPr>
           <w:rFonts w:ascii="Arial Narrow" w:hAnsi="Arial Narrow"/>
         </w:rPr>
-        <w:t>Mission/challenge Structure</w:t>
-      </w:r>
+        <w:t>General look and feel of world</w:t>
+      </w:r>
+    </w:p>
+    <w:p>
+      <w:pPr>
+        <w:ind w:firstLine="720"/>
+        <w:rPr>
+          <w:rFonts w:ascii="Arial Narrow" w:hAnsi="Arial Narrow"/>
+        </w:rPr>
+      </w:pPr>
     </w:p>
     <w:p>
       <w:pPr>
@@ -636,143 +1989,198 @@
           <w:rFonts w:ascii="Arial Narrow" w:hAnsi="Arial Narrow"/>
         </w:rPr>
       </w:pPr>
+      <w:r>
+        <w:rPr>
+          <w:rFonts w:ascii="Arial Narrow" w:hAnsi="Arial Narrow"/>
+          <w:color w:val="002060"/>
+        </w:rPr>
+        <w:t>The stage is made to resemble a high-tech science lab to push the whole sci fi theme</w:t>
+      </w:r>
+    </w:p>
+    <w:p>
+      <w:pPr>
+        <w:rPr>
+          <w:rFonts w:ascii="Arial Narrow" w:hAnsi="Arial Narrow"/>
+        </w:rPr>
+      </w:pPr>
+    </w:p>
+    <w:p>
+      <w:pPr>
+        <w:rPr>
+          <w:rFonts w:ascii="Arial Narrow" w:hAnsi="Arial Narrow"/>
+        </w:rPr>
+      </w:pPr>
+    </w:p>
+    <w:p>
+      <w:pPr>
+        <w:numPr>
+          <w:ilvl w:val="2"/>
+          <w:numId w:val="4"/>
+        </w:numPr>
+        <w:rPr>
+          <w:rFonts w:ascii="Arial Narrow" w:hAnsi="Arial Narrow"/>
+        </w:rPr>
+      </w:pPr>
+      <w:r>
+        <w:rPr>
+          <w:rFonts w:ascii="Arial Narrow" w:hAnsi="Arial Narrow"/>
+        </w:rPr>
+        <w:t>Areas, including the general description and physical characteristics as well as how it relates to the rest of the world (what levels use it, how it connects to other areas)</w:t>
+      </w:r>
+    </w:p>
+    <w:p>
+      <w:pPr>
+        <w:rPr>
+          <w:rFonts w:ascii="Arial Narrow" w:hAnsi="Arial Narrow"/>
+        </w:rPr>
+      </w:pPr>
+    </w:p>
+    <w:p>
+      <w:pPr>
+        <w:ind w:firstLine="720"/>
+        <w:rPr>
+          <w:rFonts w:ascii="Arial Narrow" w:hAnsi="Arial Narrow"/>
+        </w:rPr>
+      </w:pPr>
+    </w:p>
+    <w:p>
+      <w:pPr>
+        <w:rPr>
+          <w:rFonts w:ascii="Arial Narrow" w:hAnsi="Arial Narrow"/>
+        </w:rPr>
+      </w:pPr>
+    </w:p>
+    <w:p>
+      <w:pPr>
+        <w:rPr>
+          <w:rFonts w:ascii="Arial Narrow" w:hAnsi="Arial Narrow"/>
+        </w:rPr>
+      </w:pPr>
+    </w:p>
+    <w:p>
+      <w:pPr>
+        <w:numPr>
+          <w:ilvl w:val="1"/>
+          <w:numId w:val="4"/>
+        </w:numPr>
+        <w:rPr>
+          <w:rFonts w:ascii="Arial Narrow" w:hAnsi="Arial Narrow"/>
+        </w:rPr>
+      </w:pPr>
+      <w:r>
+        <w:rPr>
+          <w:rFonts w:ascii="Arial Narrow" w:hAnsi="Arial Narrow"/>
+        </w:rPr>
+        <w:t>Characters</w:t>
+      </w:r>
+      <w:r>
+        <w:rPr>
+          <w:rFonts w:ascii="Arial Narrow" w:hAnsi="Arial Narrow"/>
+        </w:rPr>
+        <w:t xml:space="preserve">.  Each character should include the back story, personality, appearance, animations, abilities, relevance to the story and relationship to other characters </w:t>
+      </w:r>
+    </w:p>
+    <w:p>
+      <w:pPr>
+        <w:ind w:firstLine="720"/>
+        <w:rPr>
+          <w:rFonts w:ascii="Arial Narrow" w:hAnsi="Arial Narrow"/>
+        </w:rPr>
+      </w:pPr>
+    </w:p>
+    <w:p>
+      <w:pPr>
+        <w:rPr>
+          <w:rFonts w:ascii="Arial Narrow" w:hAnsi="Arial Narrow"/>
+        </w:rPr>
+      </w:pPr>
     </w:p>
     <w:p>
       <w:pPr>
         <w:ind w:left="720"/>
         <w:rPr>
           <w:rFonts w:ascii="Arial Narrow" w:hAnsi="Arial Narrow"/>
-        </w:rPr>
-      </w:pPr>
-      <w:r>
-        <w:rPr>
-          <w:rFonts w:ascii="Arial Narrow" w:hAnsi="Arial Narrow"/>
-          <w:color w:val="002060"/>
-        </w:rPr>
-        <w:t xml:space="preserve">To last as long as you can, and get the highest score possible </w:t>
-      </w:r>
-    </w:p>
-    <w:p>
-      <w:pPr>
-        <w:rPr>
-          <w:rFonts w:ascii="Arial Narrow" w:hAnsi="Arial Narrow"/>
-        </w:rPr>
-      </w:pPr>
-    </w:p>
-    <w:p>
-      <w:pPr>
-        <w:rPr>
-          <w:rFonts w:ascii="Arial Narrow" w:hAnsi="Arial Narrow"/>
-        </w:rPr>
-      </w:pPr>
-    </w:p>
-    <w:p>
-      <w:pPr>
-        <w:numPr>
-          <w:ilvl w:val="2"/>
-          <w:numId w:val="4"/>
-        </w:numPr>
-        <w:rPr>
-          <w:rFonts w:ascii="Arial Narrow" w:hAnsi="Arial Narrow"/>
-        </w:rPr>
-      </w:pPr>
-      <w:r>
-        <w:rPr>
-          <w:rFonts w:ascii="Arial Narrow" w:hAnsi="Arial Narrow"/>
-        </w:rPr>
-        <w:t>Puzzle Structure</w:t>
-      </w:r>
-    </w:p>
-    <w:p>
-      <w:pPr>
-        <w:ind w:firstLine="720"/>
-        <w:rPr>
-          <w:rFonts w:ascii="Arial Narrow" w:hAnsi="Arial Narrow"/>
-        </w:rPr>
-      </w:pPr>
-    </w:p>
-    <w:p>
-      <w:pPr>
-        <w:rPr>
-          <w:rFonts w:ascii="Arial Narrow" w:hAnsi="Arial Narrow"/>
-        </w:rPr>
-      </w:pPr>
-    </w:p>
-    <w:p>
-      <w:pPr>
-        <w:rPr>
-          <w:rFonts w:ascii="Arial Narrow" w:hAnsi="Arial Narrow"/>
-        </w:rPr>
-      </w:pPr>
-    </w:p>
-    <w:p>
-      <w:pPr>
-        <w:numPr>
-          <w:ilvl w:val="2"/>
-          <w:numId w:val="4"/>
-        </w:numPr>
-        <w:rPr>
-          <w:rFonts w:ascii="Arial Narrow" w:hAnsi="Arial Narrow"/>
-        </w:rPr>
-      </w:pPr>
-      <w:r>
-        <w:rPr>
-          <w:rFonts w:ascii="Arial Narrow" w:hAnsi="Arial Narrow"/>
-        </w:rPr>
-        <w:t>Objectives – What are the objectives of the game?</w:t>
-      </w:r>
-    </w:p>
-    <w:p>
-      <w:pPr>
-        <w:ind w:firstLine="720"/>
-        <w:rPr>
-          <w:rFonts w:ascii="Arial Narrow" w:hAnsi="Arial Narrow"/>
-        </w:rPr>
-      </w:pPr>
-      <w:r>
-        <w:rPr>
-          <w:rFonts w:ascii="Arial Narrow" w:hAnsi="Arial Narrow"/>
-          <w:color w:val="002060"/>
-        </w:rPr>
-        <w:t xml:space="preserve">To last as long as you can, and get the highest score possible </w:t>
-      </w:r>
-    </w:p>
-    <w:p>
-      <w:pPr>
-        <w:rPr>
-          <w:rFonts w:ascii="Arial Narrow" w:hAnsi="Arial Narrow"/>
-        </w:rPr>
-      </w:pPr>
-    </w:p>
-    <w:p>
-      <w:pPr>
-        <w:rPr>
-          <w:rFonts w:ascii="Arial Narrow" w:hAnsi="Arial Narrow"/>
-        </w:rPr>
-      </w:pPr>
-    </w:p>
-    <w:p>
-      <w:pPr>
-        <w:rPr>
-          <w:rFonts w:ascii="Arial Narrow" w:hAnsi="Arial Narrow"/>
-        </w:rPr>
-      </w:pPr>
-    </w:p>
-    <w:p>
-      <w:pPr>
-        <w:numPr>
-          <w:ilvl w:val="2"/>
-          <w:numId w:val="4"/>
-        </w:numPr>
-        <w:rPr>
-          <w:rFonts w:ascii="Arial Narrow" w:hAnsi="Arial Narrow"/>
-        </w:rPr>
-      </w:pPr>
-      <w:r>
-        <w:rPr>
-          <w:rFonts w:ascii="Arial Narrow" w:hAnsi="Arial Narrow"/>
-        </w:rPr>
-        <w:t>Play Flow – How does the game flow for the game player</w:t>
+          <w:color w:val="002060"/>
+        </w:rPr>
+      </w:pPr>
+      <w:r>
+        <w:rPr>
+          <w:rFonts w:ascii="Arial Narrow" w:hAnsi="Arial Narrow"/>
+          <w:color w:val="002060"/>
+        </w:rPr>
+        <w:lastRenderedPageBreak/>
+        <w:t xml:space="preserve">The protagonist </w:t>
+      </w:r>
+      <w:proofErr w:type="spellStart"/>
+      <w:r>
+        <w:rPr>
+          <w:rFonts w:ascii="Arial Narrow" w:hAnsi="Arial Narrow"/>
+          <w:color w:val="002060"/>
+        </w:rPr>
+        <w:t>Desmodus</w:t>
+      </w:r>
+      <w:proofErr w:type="spellEnd"/>
+      <w:r>
+        <w:rPr>
+          <w:rFonts w:ascii="Arial Narrow" w:hAnsi="Arial Narrow"/>
+          <w:color w:val="002060"/>
+        </w:rPr>
+        <w:t xml:space="preserve"> </w:t>
+      </w:r>
+      <w:proofErr w:type="spellStart"/>
+      <w:r>
+        <w:rPr>
+          <w:rFonts w:ascii="Arial Narrow" w:hAnsi="Arial Narrow"/>
+          <w:color w:val="002060"/>
+        </w:rPr>
+        <w:t>Rotundus</w:t>
+      </w:r>
+      <w:proofErr w:type="spellEnd"/>
+      <w:r>
+        <w:rPr>
+          <w:rFonts w:ascii="Arial Narrow" w:hAnsi="Arial Narrow"/>
+          <w:color w:val="002060"/>
+        </w:rPr>
+        <w:t xml:space="preserve"> that has been experimented on and turned into a weapon by the scientists in the lab that he is held captive in.</w:t>
+      </w:r>
+    </w:p>
+    <w:p>
+      <w:pPr>
+        <w:rPr>
+          <w:rFonts w:ascii="Arial Narrow" w:hAnsi="Arial Narrow"/>
+          <w:color w:val="002060"/>
+        </w:rPr>
+      </w:pPr>
+    </w:p>
+    <w:p>
+      <w:pPr>
+        <w:ind w:left="720" w:firstLine="720"/>
+        <w:rPr>
+          <w:rFonts w:ascii="Arial Narrow" w:hAnsi="Arial Narrow"/>
+        </w:rPr>
+      </w:pPr>
+      <w:r>
+        <w:rPr>
+          <w:rFonts w:ascii="Arial Narrow" w:hAnsi="Arial Narrow"/>
+          <w:color w:val="002060"/>
+        </w:rPr>
+        <w:t xml:space="preserve">He has broken free and is escaping, and the lab </w:t>
+      </w:r>
+      <w:proofErr w:type="gramStart"/>
+      <w:r>
+        <w:rPr>
+          <w:rFonts w:ascii="Arial Narrow" w:hAnsi="Arial Narrow"/>
+          <w:color w:val="002060"/>
+        </w:rPr>
+        <w:t>has to</w:t>
+      </w:r>
+      <w:proofErr w:type="gramEnd"/>
+      <w:r>
+        <w:rPr>
+          <w:rFonts w:ascii="Arial Narrow" w:hAnsi="Arial Narrow"/>
+          <w:color w:val="002060"/>
+        </w:rPr>
+        <w:t xml:space="preserve"> keep him contained and prevent him from wreaking havoc.</w:t>
       </w:r>
     </w:p>
     <w:p>
@@ -780,109 +2188,26 @@
         <w:ind w:left="720"/>
         <w:rPr>
           <w:rFonts w:ascii="Arial Narrow" w:hAnsi="Arial Narrow"/>
-        </w:rPr>
-      </w:pPr>
-    </w:p>
-    <w:p>
-      <w:pPr>
-        <w:ind w:left="720"/>
-        <w:rPr>
-          <w:rFonts w:ascii="Arial Narrow" w:hAnsi="Arial Narrow"/>
-          <w:color w:val="002060"/>
-        </w:rPr>
-      </w:pPr>
-      <w:r>
-        <w:rPr>
-          <w:rFonts w:ascii="Arial Narrow" w:hAnsi="Arial Narrow"/>
-          <w:color w:val="002060"/>
-        </w:rPr>
-        <w:t xml:space="preserve">Once it is loaded, the main menu will show with two buttons: start and settings. </w:t>
-      </w:r>
-    </w:p>
-    <w:p>
-      <w:pPr>
-        <w:ind w:left="720"/>
-        <w:rPr>
-          <w:rFonts w:ascii="Arial Narrow" w:hAnsi="Arial Narrow"/>
-          <w:color w:val="002060"/>
-        </w:rPr>
-      </w:pPr>
-    </w:p>
-    <w:p>
-      <w:pPr>
-        <w:ind w:left="720"/>
-        <w:rPr>
-          <w:rFonts w:ascii="Arial Narrow" w:hAnsi="Arial Narrow"/>
-          <w:color w:val="002060"/>
-        </w:rPr>
-      </w:pPr>
-      <w:r>
-        <w:rPr>
-          <w:rFonts w:ascii="Arial Narrow" w:hAnsi="Arial Narrow"/>
-          <w:color w:val="002060"/>
-        </w:rPr>
-        <w:t>When the start button is clicked, the menu components disappear, and it plays the animation and a sound cue that the game is started.</w:t>
-      </w:r>
-    </w:p>
-    <w:p>
-      <w:pPr>
-        <w:ind w:left="720"/>
-        <w:rPr>
-          <w:rFonts w:ascii="Arial Narrow" w:hAnsi="Arial Narrow"/>
-          <w:color w:val="002060"/>
-        </w:rPr>
-      </w:pPr>
-    </w:p>
-    <w:p>
-      <w:pPr>
-        <w:ind w:left="720"/>
-        <w:rPr>
-          <w:rFonts w:ascii="Arial Narrow" w:hAnsi="Arial Narrow"/>
-        </w:rPr>
-      </w:pPr>
-      <w:r>
-        <w:rPr>
-          <w:rFonts w:ascii="Arial Narrow" w:hAnsi="Arial Narrow"/>
-          <w:color w:val="002060"/>
-        </w:rPr>
-        <w:t>When the settings button is clicked, it will show two sliders to adjust the BGM and SFX</w:t>
-      </w:r>
-      <w:r>
-        <w:rPr>
-          <w:rFonts w:ascii="Arial Narrow" w:hAnsi="Arial Narrow"/>
-        </w:rPr>
-        <w:t>.</w:t>
-      </w:r>
-    </w:p>
-    <w:p>
-      <w:pPr>
-        <w:ind w:left="720"/>
-        <w:rPr>
-          <w:rFonts w:ascii="Arial Narrow" w:hAnsi="Arial Narrow"/>
-        </w:rPr>
-      </w:pPr>
-    </w:p>
-    <w:p>
-      <w:pPr>
-        <w:ind w:left="720"/>
-        <w:rPr>
-          <w:rFonts w:ascii="Arial Narrow" w:hAnsi="Arial Narrow"/>
-        </w:rPr>
-      </w:pPr>
-      <w:r>
-        <w:rPr>
-          <w:rFonts w:ascii="Arial Narrow" w:hAnsi="Arial Narrow"/>
-          <w:color w:val="002060"/>
-        </w:rPr>
-        <w:t>When the player dies, the death screen prompts and shows them their score and a button to restart the game.</w:t>
-      </w:r>
-    </w:p>
-    <w:p>
-      <w:pPr>
-        <w:rPr>
-          <w:rFonts w:ascii="Arial Narrow" w:hAnsi="Arial Narrow"/>
-        </w:rPr>
-      </w:pPr>
+          <w:color w:val="002060"/>
+        </w:rPr>
+      </w:pPr>
+    </w:p>
+    <w:p>
+      <w:pPr>
+        <w:numPr>
+          <w:ilvl w:val="0"/>
+          <w:numId w:val="4"/>
+        </w:numPr>
+        <w:rPr>
+          <w:rFonts w:ascii="Arial Narrow" w:hAnsi="Arial Narrow"/>
+        </w:rPr>
+      </w:pPr>
+      <w:r>
+        <w:rPr>
+          <w:rFonts w:ascii="Arial Narrow" w:hAnsi="Arial Narrow"/>
+        </w:rPr>
+        <w:t>Levels</w:t>
+      </w:r>
     </w:p>
     <w:p>
       <w:pPr>
@@ -898,1145 +2223,6 @@
         <w:rPr>
           <w:rFonts w:ascii="Arial Narrow" w:hAnsi="Arial Narrow"/>
         </w:rPr>
-        <w:t>Mechanics – What are the rules to the game, both implicit and explicit.  This is the model of the universe that the game works under.  Think of it as a simulation of a world, how do all the pieces interact?  This actually can be a very large section.</w:t>
-      </w:r>
-    </w:p>
-    <w:p>
-      <w:pPr>
-        <w:ind w:left="792"/>
-        <w:rPr>
-          <w:rFonts w:ascii="Arial Narrow" w:hAnsi="Arial Narrow"/>
-        </w:rPr>
-      </w:pPr>
-    </w:p>
-    <w:p>
-      <w:pPr>
-        <w:numPr>
-          <w:ilvl w:val="2"/>
-          <w:numId w:val="4"/>
-        </w:numPr>
-        <w:rPr>
-          <w:rFonts w:ascii="Arial Narrow" w:hAnsi="Arial Narrow"/>
-        </w:rPr>
-      </w:pPr>
-      <w:r>
-        <w:rPr>
-          <w:rFonts w:ascii="Arial Narrow" w:hAnsi="Arial Narrow"/>
-        </w:rPr>
-        <w:t>Physics – How does the physical universe work?</w:t>
-      </w:r>
-    </w:p>
-    <w:p>
-      <w:pPr>
-        <w:ind w:firstLine="720"/>
-        <w:rPr>
-          <w:rFonts w:ascii="Arial Narrow" w:hAnsi="Arial Narrow"/>
-        </w:rPr>
-      </w:pPr>
-    </w:p>
-    <w:p>
-      <w:pPr>
-        <w:rPr>
-          <w:rFonts w:ascii="Arial Narrow" w:hAnsi="Arial Narrow"/>
-        </w:rPr>
-      </w:pPr>
-    </w:p>
-    <w:p>
-      <w:pPr>
-        <w:rPr>
-          <w:rFonts w:ascii="Arial Narrow" w:hAnsi="Arial Narrow"/>
-        </w:rPr>
-      </w:pPr>
-    </w:p>
-    <w:p>
-      <w:pPr>
-        <w:numPr>
-          <w:ilvl w:val="2"/>
-          <w:numId w:val="4"/>
-        </w:numPr>
-        <w:rPr>
-          <w:rFonts w:ascii="Arial Narrow" w:hAnsi="Arial Narrow"/>
-        </w:rPr>
-      </w:pPr>
-      <w:r>
-        <w:rPr>
-          <w:rFonts w:ascii="Arial Narrow" w:hAnsi="Arial Narrow"/>
-        </w:rPr>
-        <w:t>Movement</w:t>
-      </w:r>
-      <w:r>
-        <w:rPr>
-          <w:rFonts w:ascii="Arial Narrow" w:hAnsi="Arial Narrow"/>
-        </w:rPr>
-        <w:t xml:space="preserve"> in the game</w:t>
-      </w:r>
-    </w:p>
-    <w:p>
-      <w:pPr>
-        <w:ind w:firstLine="720"/>
-        <w:rPr>
-          <w:rFonts w:ascii="Arial Narrow" w:hAnsi="Arial Narrow"/>
-        </w:rPr>
-      </w:pPr>
-      <w:r>
-        <w:rPr>
-          <w:rFonts w:ascii="Arial Narrow" w:hAnsi="Arial Narrow"/>
-          <w:color w:val="002060"/>
-        </w:rPr>
-        <w:lastRenderedPageBreak/>
-        <w:t>The player can jump up and drop down to different levels of the stage</w:t>
-      </w:r>
-    </w:p>
-    <w:p>
-      <w:pPr>
-        <w:ind w:firstLine="720"/>
-        <w:rPr>
-          <w:rFonts w:ascii="Arial Narrow" w:hAnsi="Arial Narrow"/>
-        </w:rPr>
-      </w:pPr>
-    </w:p>
-    <w:p>
-      <w:pPr>
-        <w:rPr>
-          <w:rFonts w:ascii="Arial Narrow" w:hAnsi="Arial Narrow"/>
-        </w:rPr>
-      </w:pPr>
-    </w:p>
-    <w:p>
-      <w:pPr>
-        <w:rPr>
-          <w:rFonts w:ascii="Arial Narrow" w:hAnsi="Arial Narrow"/>
-        </w:rPr>
-      </w:pPr>
-    </w:p>
-    <w:p>
-      <w:pPr>
-        <w:numPr>
-          <w:ilvl w:val="2"/>
-          <w:numId w:val="4"/>
-        </w:numPr>
-        <w:rPr>
-          <w:rFonts w:ascii="Arial Narrow" w:hAnsi="Arial Narrow"/>
-        </w:rPr>
-      </w:pPr>
-      <w:r>
-        <w:rPr>
-          <w:rFonts w:ascii="Arial Narrow" w:hAnsi="Arial Narrow"/>
-        </w:rPr>
-        <w:t xml:space="preserve">Objects – how to pick them up and move them </w:t>
-      </w:r>
-    </w:p>
-    <w:p>
-      <w:pPr>
-        <w:ind w:left="720"/>
-        <w:rPr>
-          <w:rFonts w:ascii="Arial Narrow" w:hAnsi="Arial Narrow"/>
-          <w:color w:val="002060"/>
-        </w:rPr>
-      </w:pPr>
-      <w:r>
-        <w:rPr>
-          <w:rFonts w:ascii="Arial Narrow" w:hAnsi="Arial Narrow"/>
-          <w:color w:val="002060"/>
-        </w:rPr>
-        <w:t>Glass obstacles - The player uses the different pitches to break different thickness of glasses</w:t>
-      </w:r>
-    </w:p>
-    <w:p>
-      <w:pPr>
-        <w:ind w:left="720"/>
-        <w:rPr>
-          <w:rFonts w:ascii="Arial Narrow" w:hAnsi="Arial Narrow"/>
-          <w:color w:val="002060"/>
-        </w:rPr>
-      </w:pPr>
-    </w:p>
-    <w:p>
-      <w:pPr>
-        <w:ind w:left="720"/>
-        <w:rPr>
-          <w:rFonts w:ascii="Arial Narrow" w:hAnsi="Arial Narrow"/>
-          <w:color w:val="002060"/>
-        </w:rPr>
-      </w:pPr>
-      <w:r>
-        <w:rPr>
-          <w:rFonts w:ascii="Arial Narrow" w:hAnsi="Arial Narrow"/>
-          <w:color w:val="002060"/>
-        </w:rPr>
-        <w:t>Mines – These detonate at a certain frequency to stop players from spamming the pitch switch</w:t>
-      </w:r>
-    </w:p>
-    <w:p>
-      <w:pPr>
-        <w:rPr>
-          <w:rFonts w:ascii="Arial Narrow" w:hAnsi="Arial Narrow"/>
-          <w:color w:val="002060"/>
-        </w:rPr>
-      </w:pPr>
-    </w:p>
-    <w:p>
-      <w:pPr>
-        <w:ind w:firstLine="720"/>
-        <w:rPr>
-          <w:rFonts w:ascii="Arial Narrow" w:hAnsi="Arial Narrow"/>
-        </w:rPr>
-      </w:pPr>
-      <w:r>
-        <w:rPr>
-          <w:rFonts w:ascii="Arial Narrow" w:hAnsi="Arial Narrow"/>
-          <w:color w:val="002060"/>
-        </w:rPr>
-        <w:t xml:space="preserve">Sound barrier powerup – Allows you to take 1 hit </w:t>
-      </w:r>
-    </w:p>
-    <w:p>
-      <w:pPr>
-        <w:ind w:firstLine="720"/>
-        <w:rPr>
-          <w:rFonts w:ascii="Arial Narrow" w:hAnsi="Arial Narrow"/>
-        </w:rPr>
-      </w:pPr>
-    </w:p>
-    <w:p>
-      <w:pPr>
-        <w:ind w:firstLine="720"/>
-        <w:rPr>
-          <w:rFonts w:ascii="Arial Narrow" w:hAnsi="Arial Narrow"/>
-        </w:rPr>
-      </w:pPr>
-      <w:r>
-        <w:rPr>
-          <w:rFonts w:ascii="Arial Narrow" w:hAnsi="Arial Narrow"/>
-          <w:color w:val="002060"/>
-        </w:rPr>
-        <w:t>Security doors – Unbreakable walls the player has to dodge</w:t>
-      </w:r>
-    </w:p>
-    <w:p>
-      <w:pPr>
-        <w:ind w:firstLine="720"/>
-        <w:rPr>
-          <w:rFonts w:ascii="Arial Narrow" w:hAnsi="Arial Narrow"/>
-        </w:rPr>
-      </w:pPr>
-    </w:p>
-    <w:p>
-      <w:pPr>
-        <w:ind w:firstLine="720"/>
-        <w:rPr>
-          <w:rFonts w:ascii="Arial Narrow" w:hAnsi="Arial Narrow"/>
-        </w:rPr>
-      </w:pPr>
-    </w:p>
-    <w:p>
-      <w:pPr>
-        <w:numPr>
-          <w:ilvl w:val="2"/>
-          <w:numId w:val="4"/>
-        </w:numPr>
-        <w:rPr>
-          <w:rFonts w:ascii="Arial Narrow" w:hAnsi="Arial Narrow"/>
-        </w:rPr>
-      </w:pPr>
-      <w:r>
-        <w:rPr>
-          <w:rFonts w:ascii="Arial Narrow" w:hAnsi="Arial Narrow"/>
-        </w:rPr>
-        <w:t>Actions, including whatever switches and buttons are used, interacting with objects, and what means of communication are used</w:t>
-      </w:r>
-    </w:p>
-    <w:p>
-      <w:pPr>
-        <w:ind w:left="720" w:firstLine="720"/>
-        <w:rPr>
-          <w:rFonts w:ascii="Arial Narrow" w:hAnsi="Arial Narrow"/>
-        </w:rPr>
-      </w:pPr>
-    </w:p>
-    <w:p>
-      <w:pPr>
-        <w:ind w:left="720"/>
-        <w:rPr>
-          <w:rFonts w:ascii="Arial Narrow" w:hAnsi="Arial Narrow"/>
-        </w:rPr>
-      </w:pPr>
-      <w:r>
-        <w:rPr>
-          <w:rFonts w:ascii="Arial Narrow" w:hAnsi="Arial Narrow"/>
-          <w:color w:val="002060"/>
-        </w:rPr>
-        <w:t>Jumping – To go up 1 level of the map</w:t>
-      </w:r>
-    </w:p>
-    <w:p>
-      <w:pPr>
-        <w:ind w:left="720"/>
-        <w:rPr>
-          <w:rFonts w:ascii="Arial Narrow" w:hAnsi="Arial Narrow"/>
-          <w:color w:val="002060"/>
-        </w:rPr>
-      </w:pPr>
-      <w:r>
-        <w:rPr>
-          <w:rFonts w:ascii="Arial Narrow" w:hAnsi="Arial Narrow"/>
-          <w:color w:val="002060"/>
-        </w:rPr>
-        <w:t>Dropping – To go down 1 level of the map</w:t>
-      </w:r>
-    </w:p>
-    <w:p>
-      <w:pPr>
-        <w:ind w:left="720"/>
-        <w:rPr>
-          <w:rFonts w:ascii="Arial Narrow" w:hAnsi="Arial Narrow"/>
-        </w:rPr>
-      </w:pPr>
-      <w:r>
-        <w:rPr>
-          <w:rFonts w:ascii="Arial Narrow" w:hAnsi="Arial Narrow"/>
-          <w:color w:val="002060"/>
-        </w:rPr>
-        <w:t>Pitch Switch – To adjust the pitch to break different objects</w:t>
-      </w:r>
-    </w:p>
-    <w:p>
-      <w:pPr>
-        <w:rPr>
-          <w:rFonts w:ascii="Arial Narrow" w:hAnsi="Arial Narrow"/>
-        </w:rPr>
-      </w:pPr>
-    </w:p>
-    <w:p>
-      <w:pPr>
-        <w:numPr>
-          <w:ilvl w:val="2"/>
-          <w:numId w:val="4"/>
-        </w:numPr>
-        <w:rPr>
-          <w:rFonts w:ascii="Arial Narrow" w:hAnsi="Arial Narrow"/>
-        </w:rPr>
-      </w:pPr>
-      <w:r>
-        <w:rPr>
-          <w:rFonts w:ascii="Arial Narrow" w:hAnsi="Arial Narrow"/>
-        </w:rPr>
-        <w:t>Combat – If there is combat or even conflict, how is this specifically modeled?</w:t>
-      </w:r>
-    </w:p>
-    <w:p>
-      <w:pPr>
-        <w:ind w:firstLine="720"/>
-        <w:rPr>
-          <w:rFonts w:ascii="Arial Narrow" w:hAnsi="Arial Narrow"/>
-        </w:rPr>
-      </w:pPr>
-    </w:p>
-    <w:p>
-      <w:pPr>
-        <w:ind w:firstLine="720"/>
-        <w:rPr>
-          <w:rFonts w:ascii="Arial Narrow" w:hAnsi="Arial Narrow"/>
-          <w:color w:val="002060"/>
-        </w:rPr>
-      </w:pPr>
-      <w:r>
-        <w:rPr>
-          <w:rFonts w:ascii="Arial Narrow" w:hAnsi="Arial Narrow"/>
-          <w:color w:val="002060"/>
-        </w:rPr>
-        <w:t>There is no combat in this game</w:t>
-      </w:r>
-    </w:p>
-    <w:p>
-      <w:pPr>
-        <w:rPr>
-          <w:rFonts w:ascii="Arial Narrow" w:hAnsi="Arial Narrow"/>
-        </w:rPr>
-      </w:pPr>
-    </w:p>
-    <w:p>
-      <w:pPr>
-        <w:rPr>
-          <w:rFonts w:ascii="Arial Narrow" w:hAnsi="Arial Narrow"/>
-        </w:rPr>
-      </w:pPr>
-    </w:p>
-    <w:p>
-      <w:pPr>
-        <w:numPr>
-          <w:ilvl w:val="2"/>
-          <w:numId w:val="4"/>
-        </w:numPr>
-        <w:rPr>
-          <w:rFonts w:ascii="Arial Narrow" w:hAnsi="Arial Narrow"/>
-        </w:rPr>
-      </w:pPr>
-      <w:r>
-        <w:rPr>
-          <w:rFonts w:ascii="Arial Narrow" w:hAnsi="Arial Narrow"/>
-        </w:rPr>
-        <w:t>Economy – What is the economy of the game? How does it work?</w:t>
-      </w:r>
-    </w:p>
-    <w:p>
-      <w:pPr>
-        <w:rPr>
-          <w:rFonts w:ascii="Arial Narrow" w:hAnsi="Arial Narrow"/>
-        </w:rPr>
-      </w:pPr>
-    </w:p>
-    <w:p>
-      <w:pPr>
-        <w:ind w:firstLine="720"/>
-        <w:rPr>
-          <w:rFonts w:ascii="Arial Narrow" w:hAnsi="Arial Narrow"/>
-        </w:rPr>
-      </w:pPr>
-      <w:r>
-        <w:rPr>
-          <w:rFonts w:ascii="Arial Narrow" w:hAnsi="Arial Narrow"/>
-          <w:color w:val="002060"/>
-        </w:rPr>
-        <w:t>There is no economy system in this game</w:t>
-      </w:r>
-    </w:p>
-    <w:p>
-      <w:pPr>
-        <w:rPr>
-          <w:rFonts w:ascii="Arial Narrow" w:hAnsi="Arial Narrow"/>
-        </w:rPr>
-      </w:pPr>
-    </w:p>
-    <w:p>
-      <w:pPr>
-        <w:numPr>
-          <w:ilvl w:val="2"/>
-          <w:numId w:val="4"/>
-        </w:numPr>
-        <w:rPr>
-          <w:rFonts w:ascii="Arial Narrow" w:hAnsi="Arial Narrow"/>
-        </w:rPr>
-      </w:pPr>
-      <w:r>
-        <w:rPr>
-          <w:rFonts w:ascii="Arial Narrow" w:hAnsi="Arial Narrow"/>
-        </w:rPr>
-        <w:t>Screen Flow -- A graphical description of how each screen is related to every other and a description of the purpose of each screen.</w:t>
-      </w:r>
-    </w:p>
-    <w:p>
-      <w:pPr>
-        <w:ind w:firstLine="720"/>
-        <w:rPr>
-          <w:rFonts w:ascii="Arial Narrow" w:hAnsi="Arial Narrow"/>
-        </w:rPr>
-      </w:pPr>
-      <w:r>
-        <w:rPr>
-          <w:rFonts w:ascii="Arial Narrow" w:hAnsi="Arial Narrow"/>
-        </w:rPr>
-        <w:t>There will be a few transitional screens while the game loads in the background</w:t>
-      </w:r>
-    </w:p>
-    <w:p>
-      <w:pPr>
-        <w:ind w:firstLine="720"/>
-        <w:rPr>
-          <w:rFonts w:ascii="Arial Narrow" w:hAnsi="Arial Narrow"/>
-        </w:rPr>
-      </w:pPr>
-    </w:p>
-    <w:p>
-      <w:pPr>
-        <w:ind w:left="720"/>
-        <w:rPr>
-          <w:rFonts w:ascii="Arial Narrow" w:hAnsi="Arial Narrow"/>
-          <w:color w:val="002060"/>
-        </w:rPr>
-      </w:pPr>
-      <w:r>
-        <w:rPr>
-          <w:rFonts w:ascii="Arial Narrow" w:hAnsi="Arial Narrow"/>
-          <w:color w:val="002060"/>
-        </w:rPr>
-        <w:t xml:space="preserve">Once it is loaded, the main menu will show with two buttons: start and settings. </w:t>
-      </w:r>
-    </w:p>
-    <w:p>
-      <w:pPr>
-        <w:ind w:left="720"/>
-        <w:rPr>
-          <w:rFonts w:ascii="Arial Narrow" w:hAnsi="Arial Narrow"/>
-          <w:color w:val="002060"/>
-        </w:rPr>
-      </w:pPr>
-    </w:p>
-    <w:p>
-      <w:pPr>
-        <w:ind w:left="720"/>
-        <w:rPr>
-          <w:rFonts w:ascii="Arial Narrow" w:hAnsi="Arial Narrow"/>
-          <w:color w:val="002060"/>
-        </w:rPr>
-      </w:pPr>
-      <w:r>
-        <w:rPr>
-          <w:rFonts w:ascii="Arial Narrow" w:hAnsi="Arial Narrow"/>
-          <w:color w:val="002060"/>
-        </w:rPr>
-        <w:t>When the start button is clicked, the menu components disappear, and it plays the animation and a sound cue that the game is started.</w:t>
-      </w:r>
-    </w:p>
-    <w:p>
-      <w:pPr>
-        <w:ind w:left="720"/>
-        <w:rPr>
-          <w:rFonts w:ascii="Arial Narrow" w:hAnsi="Arial Narrow"/>
-          <w:color w:val="002060"/>
-        </w:rPr>
-      </w:pPr>
-    </w:p>
-    <w:p>
-      <w:pPr>
-        <w:ind w:left="720"/>
-        <w:rPr>
-          <w:rFonts w:ascii="Arial Narrow" w:hAnsi="Arial Narrow"/>
-        </w:rPr>
-      </w:pPr>
-      <w:r>
-        <w:rPr>
-          <w:rFonts w:ascii="Arial Narrow" w:hAnsi="Arial Narrow"/>
-          <w:color w:val="002060"/>
-        </w:rPr>
-        <w:t>When the settings button is clicked, it will show two sliders to adjust the BGM and SFX</w:t>
-      </w:r>
-      <w:r>
-        <w:rPr>
-          <w:rFonts w:ascii="Arial Narrow" w:hAnsi="Arial Narrow"/>
-        </w:rPr>
-        <w:t>.</w:t>
-      </w:r>
-    </w:p>
-    <w:p>
-      <w:pPr>
-        <w:ind w:left="720"/>
-        <w:rPr>
-          <w:rFonts w:ascii="Arial Narrow" w:hAnsi="Arial Narrow"/>
-        </w:rPr>
-      </w:pPr>
-    </w:p>
-    <w:p>
-      <w:pPr>
-        <w:ind w:left="720"/>
-        <w:rPr>
-          <w:rFonts w:ascii="Arial Narrow" w:hAnsi="Arial Narrow"/>
-        </w:rPr>
-      </w:pPr>
-      <w:r>
-        <w:rPr>
-          <w:rFonts w:ascii="Arial Narrow" w:hAnsi="Arial Narrow"/>
-          <w:color w:val="002060"/>
-        </w:rPr>
-        <w:t>When the player dies, the death screen prompts and shows them their score and a button to restart the game.</w:t>
-      </w:r>
-    </w:p>
-    <w:p>
-      <w:pPr>
-        <w:ind w:left="720"/>
-        <w:rPr>
-          <w:rFonts w:ascii="Arial Narrow" w:hAnsi="Arial Narrow"/>
-        </w:rPr>
-      </w:pPr>
-    </w:p>
-    <w:p>
-      <w:pPr>
-        <w:numPr>
-          <w:ilvl w:val="1"/>
-          <w:numId w:val="4"/>
-        </w:numPr>
-        <w:rPr>
-          <w:rFonts w:ascii="Arial Narrow" w:hAnsi="Arial Narrow"/>
-        </w:rPr>
-      </w:pPr>
-      <w:r>
-        <w:rPr>
-          <w:rFonts w:ascii="Arial Narrow" w:hAnsi="Arial Narrow"/>
-        </w:rPr>
-        <w:t>Game Options – What are the options and how do they affect game play and mechanics?</w:t>
-      </w:r>
-    </w:p>
-    <w:p>
-      <w:pPr>
-        <w:ind w:firstLine="720"/>
-        <w:rPr>
-          <w:rFonts w:ascii="Arial Narrow" w:hAnsi="Arial Narrow"/>
-        </w:rPr>
-      </w:pPr>
-      <w:r>
-        <w:rPr>
-          <w:rFonts w:ascii="Arial Narrow" w:hAnsi="Arial Narrow"/>
-          <w:color w:val="002060"/>
-        </w:rPr>
-        <w:lastRenderedPageBreak/>
-        <w:t xml:space="preserve">There will be music and sound effects volume adjusters, </w:t>
-      </w:r>
-    </w:p>
-    <w:p>
-      <w:pPr>
-        <w:rPr>
-          <w:rFonts w:ascii="Arial Narrow" w:hAnsi="Arial Narrow"/>
-        </w:rPr>
-      </w:pPr>
-    </w:p>
-    <w:p>
-      <w:pPr>
-        <w:rPr>
-          <w:rFonts w:ascii="Arial Narrow" w:hAnsi="Arial Narrow"/>
-        </w:rPr>
-      </w:pPr>
-    </w:p>
-    <w:p>
-      <w:pPr>
-        <w:numPr>
-          <w:ilvl w:val="1"/>
-          <w:numId w:val="4"/>
-        </w:numPr>
-        <w:rPr>
-          <w:rFonts w:ascii="Arial Narrow" w:hAnsi="Arial Narrow"/>
-        </w:rPr>
-      </w:pPr>
-      <w:r>
-        <w:rPr>
-          <w:rFonts w:ascii="Arial Narrow" w:hAnsi="Arial Narrow"/>
-        </w:rPr>
-        <w:t xml:space="preserve">Replaying and Saving </w:t>
-      </w:r>
-    </w:p>
-    <w:p>
-      <w:pPr>
-        <w:ind w:firstLine="720"/>
-        <w:rPr>
-          <w:rFonts w:ascii="Arial Narrow" w:hAnsi="Arial Narrow"/>
-        </w:rPr>
-      </w:pPr>
-      <w:r>
-        <w:rPr>
-          <w:rFonts w:ascii="Arial Narrow" w:hAnsi="Arial Narrow"/>
-          <w:color w:val="002060"/>
-        </w:rPr>
-        <w:t>The game will save your score above death if it’s a highscore .</w:t>
-      </w:r>
-    </w:p>
-    <w:p>
-      <w:pPr>
-        <w:rPr>
-          <w:rFonts w:ascii="Arial Narrow" w:hAnsi="Arial Narrow"/>
-        </w:rPr>
-      </w:pPr>
-    </w:p>
-    <w:p>
-      <w:pPr>
-        <w:rPr>
-          <w:rFonts w:ascii="Arial Narrow" w:hAnsi="Arial Narrow"/>
-        </w:rPr>
-      </w:pPr>
-    </w:p>
-    <w:p>
-      <w:pPr>
-        <w:numPr>
-          <w:ilvl w:val="1"/>
-          <w:numId w:val="4"/>
-        </w:numPr>
-        <w:rPr>
-          <w:rFonts w:ascii="Arial Narrow" w:hAnsi="Arial Narrow"/>
-        </w:rPr>
-      </w:pPr>
-      <w:r>
-        <w:rPr>
-          <w:rFonts w:ascii="Arial Narrow" w:hAnsi="Arial Narrow"/>
-        </w:rPr>
-        <w:t>Cheats and Easter Eggs</w:t>
-      </w:r>
-    </w:p>
-    <w:p>
-      <w:pPr>
-        <w:ind w:left="720"/>
-        <w:rPr>
-          <w:rFonts w:ascii="Arial Narrow" w:hAnsi="Arial Narrow"/>
-        </w:rPr>
-      </w:pPr>
-      <w:r>
-        <w:rPr>
-          <w:rFonts w:ascii="Arial Narrow" w:hAnsi="Arial Narrow"/>
-          <w:color w:val="002060"/>
-        </w:rPr>
-        <w:t>Nada</w:t>
-      </w:r>
-    </w:p>
-    <w:p>
-      <w:pPr>
-        <w:rPr>
-          <w:rFonts w:ascii="Arial Narrow" w:hAnsi="Arial Narrow"/>
-        </w:rPr>
-      </w:pPr>
-    </w:p>
-    <w:p>
-      <w:pPr>
-        <w:rPr>
-          <w:rFonts w:ascii="Arial Narrow" w:hAnsi="Arial Narrow"/>
-        </w:rPr>
-      </w:pPr>
-    </w:p>
-    <w:p>
-      <w:pPr>
-        <w:rPr>
-          <w:rFonts w:ascii="Arial Narrow" w:hAnsi="Arial Narrow"/>
-        </w:rPr>
-      </w:pPr>
-    </w:p>
-    <w:p>
-      <w:pPr>
-        <w:numPr>
-          <w:ilvl w:val="0"/>
-          <w:numId w:val="4"/>
-        </w:numPr>
-        <w:rPr>
-          <w:rFonts w:ascii="Arial Narrow" w:hAnsi="Arial Narrow"/>
-        </w:rPr>
-      </w:pPr>
-      <w:r>
-        <w:rPr>
-          <w:rFonts w:ascii="Arial Narrow" w:hAnsi="Arial Narrow"/>
-        </w:rPr>
-        <w:t xml:space="preserve">Story, Setting and Character  </w:t>
-      </w:r>
-    </w:p>
-    <w:p>
-      <w:pPr>
-        <w:numPr>
-          <w:ilvl w:val="1"/>
-          <w:numId w:val="4"/>
-        </w:numPr>
-        <w:rPr>
-          <w:rFonts w:ascii="Arial Narrow" w:hAnsi="Arial Narrow"/>
-        </w:rPr>
-      </w:pPr>
-      <w:r>
-        <w:rPr>
-          <w:rFonts w:ascii="Arial Narrow" w:hAnsi="Arial Narrow"/>
-        </w:rPr>
-        <w:t xml:space="preserve">Story and Narrative </w:t>
-      </w:r>
-      <w:r>
-        <w:rPr>
-          <w:rFonts w:ascii="Arial Narrow" w:hAnsi="Arial Narrow"/>
-        </w:rPr>
-        <w:t>–</w:t>
-      </w:r>
-      <w:r>
-        <w:rPr>
-          <w:rFonts w:ascii="Arial Narrow" w:hAnsi="Arial Narrow"/>
-        </w:rPr>
-        <w:t xml:space="preserve"> </w:t>
-      </w:r>
-      <w:r>
-        <w:rPr>
-          <w:rFonts w:ascii="Arial Narrow" w:hAnsi="Arial Narrow"/>
-        </w:rPr>
-        <w:t>Includes b</w:t>
-      </w:r>
-      <w:r>
-        <w:rPr>
-          <w:rFonts w:ascii="Arial Narrow" w:hAnsi="Arial Narrow"/>
-        </w:rPr>
-        <w:t>ack story</w:t>
-      </w:r>
-      <w:r>
-        <w:rPr>
-          <w:rFonts w:ascii="Arial Narrow" w:hAnsi="Arial Narrow"/>
-        </w:rPr>
-        <w:t>, p</w:t>
-      </w:r>
-      <w:r>
-        <w:rPr>
-          <w:rFonts w:ascii="Arial Narrow" w:hAnsi="Arial Narrow"/>
-        </w:rPr>
-        <w:t xml:space="preserve">lot </w:t>
-      </w:r>
-      <w:r>
-        <w:rPr>
-          <w:rFonts w:ascii="Arial Narrow" w:hAnsi="Arial Narrow"/>
-        </w:rPr>
-        <w:t>e</w:t>
-      </w:r>
-      <w:r>
-        <w:rPr>
-          <w:rFonts w:ascii="Arial Narrow" w:hAnsi="Arial Narrow"/>
-        </w:rPr>
-        <w:t>lements</w:t>
-      </w:r>
-      <w:r>
-        <w:rPr>
-          <w:rFonts w:ascii="Arial Narrow" w:hAnsi="Arial Narrow"/>
-        </w:rPr>
-        <w:t>, g</w:t>
-      </w:r>
-      <w:r>
-        <w:rPr>
-          <w:rFonts w:ascii="Arial Narrow" w:hAnsi="Arial Narrow"/>
-        </w:rPr>
-        <w:t xml:space="preserve">ame </w:t>
-      </w:r>
-      <w:r>
-        <w:rPr>
-          <w:rFonts w:ascii="Arial Narrow" w:hAnsi="Arial Narrow"/>
-        </w:rPr>
-        <w:t>p</w:t>
-      </w:r>
-      <w:r>
-        <w:rPr>
-          <w:rFonts w:ascii="Arial Narrow" w:hAnsi="Arial Narrow"/>
-        </w:rPr>
-        <w:t>rogression</w:t>
-      </w:r>
-      <w:r>
-        <w:rPr>
-          <w:rFonts w:ascii="Arial Narrow" w:hAnsi="Arial Narrow"/>
-        </w:rPr>
-        <w:t xml:space="preserve">, and </w:t>
-      </w:r>
-      <w:r>
-        <w:rPr>
-          <w:rFonts w:ascii="Arial Narrow" w:hAnsi="Arial Narrow"/>
-        </w:rPr>
-        <w:t>cut s</w:t>
-      </w:r>
-      <w:r>
-        <w:rPr>
-          <w:rFonts w:ascii="Arial Narrow" w:hAnsi="Arial Narrow"/>
-        </w:rPr>
-        <w:t>cenes</w:t>
-      </w:r>
-      <w:r>
-        <w:rPr>
-          <w:rFonts w:ascii="Arial Narrow" w:hAnsi="Arial Narrow"/>
-        </w:rPr>
-        <w:t>.  Cut scenes descriptions include the actor</w:t>
-      </w:r>
-      <w:r>
-        <w:rPr>
-          <w:rFonts w:ascii="Arial Narrow" w:hAnsi="Arial Narrow"/>
-        </w:rPr>
-        <w:t>s, the setting, and the storyboa</w:t>
-      </w:r>
-      <w:r>
-        <w:rPr>
-          <w:rFonts w:ascii="Arial Narrow" w:hAnsi="Arial Narrow"/>
-        </w:rPr>
-        <w:t>rd or script.</w:t>
-      </w:r>
-    </w:p>
-    <w:p>
-      <w:pPr>
-        <w:rPr>
-          <w:rFonts w:ascii="Arial Narrow" w:hAnsi="Arial Narrow"/>
-          <w:color w:val="002060"/>
-        </w:rPr>
-      </w:pPr>
-    </w:p>
-    <w:p>
-      <w:pPr>
-        <w:rPr>
-          <w:rFonts w:ascii="Arial Narrow" w:hAnsi="Arial Narrow"/>
-          <w:color w:val="002060"/>
-        </w:rPr>
-      </w:pPr>
-      <w:r>
-        <w:rPr>
-          <w:rFonts w:ascii="Arial Narrow" w:hAnsi="Arial Narrow"/>
-          <w:color w:val="002060"/>
-        </w:rPr>
-        <w:t>The protagonist is a bat creature turned weapon that has broken out of a science lab and yearns to escape to the outside world. However, this is impossible as the game is designed to be an endless scroller.</w:t>
-      </w:r>
-    </w:p>
-    <w:p>
-      <w:pPr>
-        <w:rPr>
-          <w:rFonts w:ascii="Arial Narrow" w:hAnsi="Arial Narrow"/>
-          <w:color w:val="002060"/>
-        </w:rPr>
-      </w:pPr>
-    </w:p>
-    <w:p>
-      <w:pPr>
-        <w:rPr>
-          <w:rFonts w:ascii="Arial Narrow" w:hAnsi="Arial Narrow"/>
-        </w:rPr>
-      </w:pPr>
-      <w:r>
-        <w:rPr>
-          <w:rFonts w:ascii="Arial Narrow" w:hAnsi="Arial Narrow"/>
-          <w:color w:val="002060"/>
-        </w:rPr>
-        <w:t>The protagonist can produce high frequency sounds at various pitches, and there are various objects in the game that interact with the frequency of the sound</w:t>
-      </w:r>
-    </w:p>
-    <w:p>
-      <w:pPr>
-        <w:rPr>
-          <w:rFonts w:ascii="Arial Narrow" w:hAnsi="Arial Narrow"/>
-        </w:rPr>
-      </w:pPr>
-    </w:p>
-    <w:p>
-      <w:pPr>
-        <w:rPr>
-          <w:rFonts w:ascii="Arial Narrow" w:hAnsi="Arial Narrow"/>
-        </w:rPr>
-      </w:pPr>
-    </w:p>
-    <w:p>
-      <w:pPr>
-        <w:rPr>
-          <w:rFonts w:ascii="Arial Narrow" w:hAnsi="Arial Narrow"/>
-        </w:rPr>
-      </w:pPr>
-    </w:p>
-    <w:p>
-      <w:pPr>
-        <w:numPr>
-          <w:ilvl w:val="1"/>
-          <w:numId w:val="4"/>
-        </w:numPr>
-        <w:rPr>
-          <w:rFonts w:ascii="Arial Narrow" w:hAnsi="Arial Narrow"/>
-        </w:rPr>
-      </w:pPr>
-      <w:r>
-        <w:rPr>
-          <w:rFonts w:ascii="Arial Narrow" w:hAnsi="Arial Narrow"/>
-        </w:rPr>
-        <w:t>Game World</w:t>
-      </w:r>
-    </w:p>
-    <w:p>
-      <w:pPr>
-        <w:numPr>
-          <w:ilvl w:val="2"/>
-          <w:numId w:val="4"/>
-        </w:numPr>
-        <w:rPr>
-          <w:rFonts w:ascii="Arial Narrow" w:hAnsi="Arial Narrow"/>
-        </w:rPr>
-      </w:pPr>
-      <w:r>
-        <w:rPr>
-          <w:rFonts w:ascii="Arial Narrow" w:hAnsi="Arial Narrow"/>
-        </w:rPr>
-        <w:t>General look and feel of world</w:t>
-      </w:r>
-    </w:p>
-    <w:p>
-      <w:pPr>
-        <w:ind w:firstLine="720"/>
-        <w:rPr>
-          <w:rFonts w:ascii="Arial Narrow" w:hAnsi="Arial Narrow"/>
-        </w:rPr>
-      </w:pPr>
-    </w:p>
-    <w:p>
-      <w:pPr>
-        <w:ind w:left="720"/>
-        <w:rPr>
-          <w:rFonts w:ascii="Arial Narrow" w:hAnsi="Arial Narrow"/>
-        </w:rPr>
-      </w:pPr>
-      <w:r>
-        <w:rPr>
-          <w:rFonts w:ascii="Arial Narrow" w:hAnsi="Arial Narrow"/>
-          <w:color w:val="002060"/>
-        </w:rPr>
-        <w:t>The stage is made to resemble a high-tech science lab to push the whole sci fi theme</w:t>
-      </w:r>
-    </w:p>
-    <w:p>
-      <w:pPr>
-        <w:rPr>
-          <w:rFonts w:ascii="Arial Narrow" w:hAnsi="Arial Narrow"/>
-        </w:rPr>
-      </w:pPr>
-    </w:p>
-    <w:p>
-      <w:pPr>
-        <w:rPr>
-          <w:rFonts w:ascii="Arial Narrow" w:hAnsi="Arial Narrow"/>
-        </w:rPr>
-      </w:pPr>
-    </w:p>
-    <w:p>
-      <w:pPr>
-        <w:numPr>
-          <w:ilvl w:val="2"/>
-          <w:numId w:val="4"/>
-        </w:numPr>
-        <w:rPr>
-          <w:rFonts w:ascii="Arial Narrow" w:hAnsi="Arial Narrow"/>
-        </w:rPr>
-      </w:pPr>
-      <w:r>
-        <w:rPr>
-          <w:rFonts w:ascii="Arial Narrow" w:hAnsi="Arial Narrow"/>
-        </w:rPr>
-        <w:t>Areas, including the general description and physical characteristics as well as how it relates to the rest of the world (what levels use it, how it connects to other areas)</w:t>
-      </w:r>
-    </w:p>
-    <w:p>
-      <w:pPr>
-        <w:rPr>
-          <w:rFonts w:ascii="Arial Narrow" w:hAnsi="Arial Narrow"/>
-        </w:rPr>
-      </w:pPr>
-    </w:p>
-    <w:p>
-      <w:pPr>
-        <w:ind w:firstLine="720"/>
-        <w:rPr>
-          <w:rFonts w:ascii="Arial Narrow" w:hAnsi="Arial Narrow"/>
-        </w:rPr>
-      </w:pPr>
-    </w:p>
-    <w:p>
-      <w:pPr>
-        <w:rPr>
-          <w:rFonts w:ascii="Arial Narrow" w:hAnsi="Arial Narrow"/>
-        </w:rPr>
-      </w:pPr>
-    </w:p>
-    <w:p>
-      <w:pPr>
-        <w:rPr>
-          <w:rFonts w:ascii="Arial Narrow" w:hAnsi="Arial Narrow"/>
-        </w:rPr>
-      </w:pPr>
-    </w:p>
-    <w:p>
-      <w:pPr>
-        <w:numPr>
-          <w:ilvl w:val="1"/>
-          <w:numId w:val="4"/>
-        </w:numPr>
-        <w:rPr>
-          <w:rFonts w:ascii="Arial Narrow" w:hAnsi="Arial Narrow"/>
-        </w:rPr>
-      </w:pPr>
-      <w:r>
-        <w:rPr>
-          <w:rFonts w:ascii="Arial Narrow" w:hAnsi="Arial Narrow"/>
-        </w:rPr>
-        <w:t>Characters</w:t>
-      </w:r>
-      <w:r>
-        <w:rPr>
-          <w:rFonts w:ascii="Arial Narrow" w:hAnsi="Arial Narrow"/>
-        </w:rPr>
-        <w:t xml:space="preserve">.  Each character should include the back story, personality, appearance, animations, abilities, relevance to the story and relationship to other characters </w:t>
-      </w:r>
-    </w:p>
-    <w:p>
-      <w:pPr>
-        <w:ind w:firstLine="720"/>
-        <w:rPr>
-          <w:rFonts w:ascii="Arial Narrow" w:hAnsi="Arial Narrow"/>
-        </w:rPr>
-      </w:pPr>
-    </w:p>
-    <w:p>
-      <w:pPr>
-        <w:rPr>
-          <w:rFonts w:ascii="Arial Narrow" w:hAnsi="Arial Narrow"/>
-        </w:rPr>
-      </w:pPr>
-    </w:p>
-    <w:p>
-      <w:pPr>
-        <w:ind w:left="720"/>
-        <w:rPr>
-          <w:rFonts w:ascii="Arial Narrow" w:hAnsi="Arial Narrow"/>
-          <w:color w:val="002060"/>
-        </w:rPr>
-      </w:pPr>
-      <w:r>
-        <w:rPr>
-          <w:rFonts w:ascii="Arial Narrow" w:hAnsi="Arial Narrow"/>
-          <w:color w:val="002060"/>
-        </w:rPr>
-        <w:t>The protagonist Desmodus Rotundus that has been experimented on and turned into a weapon by the scientists in the lab that he is held captive in.</w:t>
-      </w:r>
-    </w:p>
-    <w:p>
-      <w:pPr>
-        <w:rPr>
-          <w:rFonts w:ascii="Arial Narrow" w:hAnsi="Arial Narrow"/>
-          <w:color w:val="002060"/>
-        </w:rPr>
-      </w:pPr>
-    </w:p>
-    <w:p>
-      <w:pPr>
-        <w:ind w:left="720" w:firstLine="720"/>
-        <w:rPr>
-          <w:rFonts w:ascii="Arial Narrow" w:hAnsi="Arial Narrow"/>
-        </w:rPr>
-      </w:pPr>
-      <w:r>
-        <w:rPr>
-          <w:rFonts w:ascii="Arial Narrow" w:hAnsi="Arial Narrow"/>
-          <w:color w:val="002060"/>
-        </w:rPr>
-        <w:t>He has broken free and is escaping, and the lab has to keep him contained and prevent him from wreaking havoc.</w:t>
-      </w:r>
-    </w:p>
-    <w:p>
-      <w:pPr>
-        <w:ind w:left="720"/>
-        <w:rPr>
-          <w:rFonts w:ascii="Arial Narrow" w:hAnsi="Arial Narrow"/>
-          <w:color w:val="002060"/>
-        </w:rPr>
-      </w:pPr>
-    </w:p>
-    <w:p>
-      <w:pPr>
-        <w:numPr>
-          <w:ilvl w:val="0"/>
-          <w:numId w:val="4"/>
-        </w:numPr>
-        <w:rPr>
-          <w:rFonts w:ascii="Arial Narrow" w:hAnsi="Arial Narrow"/>
-        </w:rPr>
-      </w:pPr>
-      <w:r>
-        <w:rPr>
-          <w:rFonts w:ascii="Arial Narrow" w:hAnsi="Arial Narrow"/>
-        </w:rPr>
-        <w:t>Levels</w:t>
-      </w:r>
-    </w:p>
-    <w:p>
-      <w:pPr>
-        <w:numPr>
-          <w:ilvl w:val="1"/>
-          <w:numId w:val="4"/>
-        </w:numPr>
-        <w:rPr>
-          <w:rFonts w:ascii="Arial Narrow" w:hAnsi="Arial Narrow"/>
-        </w:rPr>
-      </w:pPr>
-      <w:r>
-        <w:rPr>
-          <w:rFonts w:ascii="Arial Narrow" w:hAnsi="Arial Narrow"/>
-        </w:rPr>
         <w:t>Levels.  Each level should include a synopsis, the required introductory material (and how it is provided), the objectives, and the details of what happens in the level.  Depending on the game, this may include the physical description of the map, the critical path that the player needs to take, and what encounters are important or incidental.</w:t>
       </w:r>
     </w:p>
@@ -2058,7 +2244,23 @@
           <w:rFonts w:ascii="Arial Narrow" w:hAnsi="Arial Narrow"/>
           <w:color w:val="002060"/>
         </w:rPr>
-        <w:t>There’s essentially only one stage, the lab map itself. It has 3 lanes that the player can take. There will be obstacles and powerups that appear on each lane. In some cases, a single lane will be blocked off for a period of time before it is opened again.</w:t>
+        <w:t xml:space="preserve">There’s essentially only one stage, the lab map itself. It has 3 lanes that the player can take. There will be obstacles and powerups that appear on each lane. In some cases, a single lane will be blocked off for </w:t>
+      </w:r>
+      <w:proofErr w:type="gramStart"/>
+      <w:r>
+        <w:rPr>
+          <w:rFonts w:ascii="Arial Narrow" w:hAnsi="Arial Narrow"/>
+          <w:color w:val="002060"/>
+        </w:rPr>
+        <w:t>a period of time</w:t>
+      </w:r>
+      <w:proofErr w:type="gramEnd"/>
+      <w:r>
+        <w:rPr>
+          <w:rFonts w:ascii="Arial Narrow" w:hAnsi="Arial Narrow"/>
+          <w:color w:val="002060"/>
+        </w:rPr>
+        <w:t xml:space="preserve"> before it is opened again.</w:t>
       </w:r>
     </w:p>
     <w:p>
@@ -2441,7 +2643,6 @@
         <w:rPr>
           <w:rFonts w:ascii="Arial Narrow" w:hAnsi="Arial Narrow"/>
         </w:rPr>
-        <w:lastRenderedPageBreak/>
         <w:t>7.2 There will also be special sound cues on specific prefabs found in the game to help indicate to the player what are power ups and what are hazards.</w:t>
       </w:r>
     </w:p>
@@ -2462,7 +2663,15 @@
         <w:rPr>
           <w:rFonts w:ascii="Arial Narrow" w:hAnsi="Arial Narrow"/>
         </w:rPr>
-        <w:t>7.3 We feel that by adding as many sounds as we can where they would be appropriate will enhanced the player experience.</w:t>
+        <w:t xml:space="preserve">7.3 We feel that by adding as many sounds as we can where they would be appropriate will enhanced the player </w:t>
+      </w:r>
+      <w:proofErr w:type="spellStart"/>
+      <w:proofErr w:type="gramStart"/>
+      <w:r>
+        <w:rPr>
+          <w:rFonts w:ascii="Arial Narrow" w:hAnsi="Arial Narrow"/>
+        </w:rPr>
+        <w:t>experience.</w:t>
       </w:r>
       <w:r>
         <w:rPr>
@@ -2470,6 +2679,8 @@
         </w:rPr>
         <w:t>s</w:t>
       </w:r>
+      <w:proofErr w:type="spellEnd"/>
+      <w:proofErr w:type="gramEnd"/>
     </w:p>
     <w:p>
       <w:pPr>
@@ -2512,11 +2723,19 @@
           <w:rFonts w:ascii="Arial Narrow" w:hAnsi="Arial Narrow"/>
         </w:rPr>
       </w:pPr>
-      <w:r>
-        <w:rPr>
-          <w:rFonts w:ascii="Arial Narrow" w:hAnsi="Arial Narrow"/>
-        </w:rPr>
-        <w:t xml:space="preserve">Opponent  and Enemy AI – The active opponent that plays against the game player and therefore requires strategic decision making </w:t>
+      <w:proofErr w:type="gramStart"/>
+      <w:r>
+        <w:rPr>
+          <w:rFonts w:ascii="Arial Narrow" w:hAnsi="Arial Narrow"/>
+        </w:rPr>
+        <w:t>Opponent  and</w:t>
+      </w:r>
+      <w:proofErr w:type="gramEnd"/>
+      <w:r>
+        <w:rPr>
+          <w:rFonts w:ascii="Arial Narrow" w:hAnsi="Arial Narrow"/>
+        </w:rPr>
+        <w:t xml:space="preserve"> Enemy AI – The active opponent that plays against the game player and therefore requires strategic decision making </w:t>
       </w:r>
     </w:p>
     <w:p>
@@ -2612,9 +2831,7 @@
           <w:rFonts w:ascii="Arial Narrow" w:hAnsi="Arial Narrow"/>
         </w:rPr>
       </w:pPr>
-      <w:bookmarkStart w:id="0" w:name="_GoBack"/>
-    </w:p>
-    <w:bookmarkEnd w:id="0"/>
+    </w:p>
     <w:p>
       <w:pPr>
         <w:numPr>
@@ -3724,6 +3941,7 @@
     <w:lsdException w:name="HTML Sample" w:semiHidden="1" w:unhideWhenUsed="1"/>
     <w:lsdException w:name="HTML Typewriter" w:semiHidden="1" w:unhideWhenUsed="1"/>
     <w:lsdException w:name="HTML Variable" w:semiHidden="1" w:unhideWhenUsed="1"/>
+    <w:lsdException w:name="Normal Table" w:semiHidden="1" w:unhideWhenUsed="1"/>
     <w:lsdException w:name="annotation subject" w:semiHidden="1" w:unhideWhenUsed="1"/>
     <w:lsdException w:name="No List" w:semiHidden="1" w:unhideWhenUsed="1"/>
     <w:lsdException w:name="Outline List 1" w:semiHidden="1" w:unhideWhenUsed="1"/>
@@ -3767,8 +3985,10 @@
     <w:lsdException w:name="Table Elegant" w:semiHidden="1" w:unhideWhenUsed="1"/>
     <w:lsdException w:name="Table Professional" w:semiHidden="1" w:unhideWhenUsed="1"/>
     <w:lsdException w:name="Table Subtle 1" w:semiHidden="1" w:unhideWhenUsed="1"/>
+    <w:lsdException w:name="Table Subtle 2" w:semiHidden="1" w:unhideWhenUsed="1"/>
     <w:lsdException w:name="Table Web 1" w:semiHidden="1" w:unhideWhenUsed="1"/>
     <w:lsdException w:name="Table Web 2" w:semiHidden="1" w:unhideWhenUsed="1"/>
+    <w:lsdException w:name="Table Web 3" w:semiHidden="1" w:unhideWhenUsed="1"/>
     <w:lsdException w:name="Balloon Text" w:semiHidden="1" w:unhideWhenUsed="1"/>
     <w:lsdException w:name="Table Grid" w:uiPriority="59"/>
     <w:lsdException w:name="Table Theme" w:semiHidden="1" w:unhideWhenUsed="1"/>
@@ -4118,7 +4338,6 @@
   <w:style w:type="character" w:default="1" w:styleId="DefaultParagraphFont">
     <w:name w:val="Default Paragraph Font"/>
     <w:uiPriority w:val="1"/>
-    <w:semiHidden/>
     <w:unhideWhenUsed/>
   </w:style>
   <w:style w:type="table" w:default="1" w:styleId="TableNormal">

</xml_diff>